<commit_message>
Revised Pps 86-87, part of 88. Not yet published to PDF
</commit_message>
<xml_diff>
--- a/Psalms/086.docx
+++ b/Psalms/086.docx
@@ -1,6 +1,6 @@
 
 <file path=word/document.xml><?xml version="1.0" encoding="utf-8"?>
-<w:document xmlns:wpc="http://schemas.microsoft.com/office/word/2010/wordprocessingCanvas" xmlns:mo="http://schemas.microsoft.com/office/mac/office/2008/main" xmlns:mc="http://schemas.openxmlformats.org/markup-compatibility/2006" xmlns:mv="urn:schemas-microsoft-com:mac:vml" xmlns:o="urn:schemas-microsoft-com:office:office" xmlns:r="http://schemas.openxmlformats.org/officeDocument/2006/relationships" xmlns:m="http://schemas.openxmlformats.org/officeDocument/2006/math" xmlns:v="urn:schemas-microsoft-com:vml" xmlns:wp14="http://schemas.microsoft.com/office/word/2010/wordprocessingDrawing" xmlns:wp="http://schemas.openxmlformats.org/drawingml/2006/wordprocessingDrawing" xmlns:w10="urn:schemas-microsoft-com:office:word" xmlns:w="http://schemas.openxmlformats.org/wordprocessingml/2006/main" xmlns:w14="http://schemas.microsoft.com/office/word/2010/wordml" xmlns:w15="http://schemas.microsoft.com/office/word/2012/wordml" xmlns:wpg="http://schemas.microsoft.com/office/word/2010/wordprocessingGroup" xmlns:wpi="http://schemas.microsoft.com/office/word/2010/wordprocessingInk" xmlns:wne="http://schemas.microsoft.com/office/word/2006/wordml" xmlns:wps="http://schemas.microsoft.com/office/word/2010/wordprocessingShape" mc:Ignorable="w14 w15 wp14">
+<w:document xmlns:wpc="http://schemas.microsoft.com/office/word/2010/wordprocessingCanvas" xmlns:mc="http://schemas.openxmlformats.org/markup-compatibility/2006" xmlns:o="urn:schemas-microsoft-com:office:office" xmlns:r="http://schemas.openxmlformats.org/officeDocument/2006/relationships" xmlns:m="http://schemas.openxmlformats.org/officeDocument/2006/math" xmlns:v="urn:schemas-microsoft-com:vml" xmlns:wp14="http://schemas.microsoft.com/office/word/2010/wordprocessingDrawing" xmlns:wp="http://schemas.openxmlformats.org/drawingml/2006/wordprocessingDrawing" xmlns:w10="urn:schemas-microsoft-com:office:word" xmlns:w="http://schemas.openxmlformats.org/wordprocessingml/2006/main" xmlns:w14="http://schemas.microsoft.com/office/word/2010/wordml" xmlns:wpg="http://schemas.microsoft.com/office/word/2010/wordprocessingGroup" xmlns:wpi="http://schemas.microsoft.com/office/word/2010/wordprocessingInk" xmlns:wne="http://schemas.microsoft.com/office/word/2006/wordml" xmlns:wps="http://schemas.microsoft.com/office/word/2010/wordprocessingShape" mc:Ignorable="w14 wp14">
   <w:body>
     <w:p>
       <w:pPr>
@@ -148,6 +148,22 @@
           </w:tcPr>
           <w:p>
             <w:pPr>
+              <w:pStyle w:val="Rubric"/>
+            </w:pPr>
+            <w:r>
+              <w:t xml:space="preserve">1 (For the sons of </w:t>
+            </w:r>
+            <w:proofErr w:type="spellStart"/>
+            <w:r>
+              <w:t>Korah</w:t>
+            </w:r>
+            <w:proofErr w:type="spellEnd"/>
+            <w:r>
+              <w:t>. The Psalm of a song)</w:t>
+            </w:r>
+          </w:p>
+          <w:p>
+            <w:pPr>
               <w:pStyle w:val="EngIndEnd"/>
             </w:pPr>
           </w:p>
@@ -162,7 +178,11 @@
           <w:tcPr>
             <w:tcW w:w="615" w:type="pct"/>
           </w:tcPr>
-          <w:p/>
+          <w:p>
+            <w:r>
+              <w:t>Skipping for now</w:t>
+            </w:r>
+          </w:p>
         </w:tc>
         <w:tc>
           <w:tcPr>
@@ -191,15 +211,7 @@
               <w:pStyle w:val="EngIndEnd"/>
             </w:pPr>
             <w:r>
-              <w:t xml:space="preserve">Pertaining to the sons of </w:t>
-            </w:r>
-            <w:proofErr w:type="spellStart"/>
-            <w:r>
-              <w:t>Kore</w:t>
-            </w:r>
-            <w:proofErr w:type="spellEnd"/>
-            <w:r>
-              <w:t>. A Psalm. Of an Ode.</w:t>
+              <w:t>Pertaining to the sons of Kore. A Psalm. Of an Ode.</w:t>
             </w:r>
           </w:p>
         </w:tc>
@@ -310,7 +322,22 @@
           <w:tcPr>
             <w:tcW w:w="615" w:type="pct"/>
           </w:tcPr>
-          <w:p/>
+          <w:p>
+            <w:pPr>
+              <w:pStyle w:val="EnglishHangEndNoCoptic"/>
+            </w:pPr>
+            <w:r>
+              <w:t>His founda</w:t>
+            </w:r>
+            <w:r>
+              <w:t>tions are on the holy mountains;</w:t>
+            </w:r>
+          </w:p>
+          <w:p>
+            <w:pPr>
+              <w:pStyle w:val="EnglishHangEndNoCoptic"/>
+            </w:pPr>
+          </w:p>
         </w:tc>
         <w:tc>
           <w:tcPr>
@@ -435,6 +462,29 @@
           <w:tcPr>
             <w:tcW w:w="615" w:type="pct"/>
           </w:tcPr>
+          <w:p>
+            <w:pPr>
+              <w:pStyle w:val="EnglishHangNoCoptic"/>
+            </w:pPr>
+            <w:r>
+              <w:t>2 The Lord loves the gates of Zion</w:t>
+            </w:r>
+            <w:r>
+              <w:rPr>
+                <w:rStyle w:val="FootnoteReference"/>
+              </w:rPr>
+              <w:footnoteReference w:id="2"/>
+            </w:r>
+          </w:p>
+          <w:p>
+            <w:pPr>
+              <w:pStyle w:val="EnglishHangEndNoCoptic"/>
+            </w:pPr>
+            <w:r>
+              <w:tab/>
+              <w:t>more than all the dwellings of Jacob.</w:t>
+            </w:r>
+          </w:p>
           <w:p/>
         </w:tc>
         <w:tc>
@@ -464,49 +514,36 @@
               <w:pStyle w:val="EngIndEnd"/>
             </w:pPr>
             <w:r>
-              <w:t xml:space="preserve">the Lord loves the gates of </w:t>
+              <w:t>the Lord loves the gates of Sion</w:t>
+            </w:r>
+          </w:p>
+          <w:p>
+            <w:pPr>
+              <w:pStyle w:val="EngIndEnd"/>
+            </w:pPr>
+            <w:r>
+              <w:t xml:space="preserve">more than all the coverts of </w:t>
             </w:r>
             <w:proofErr w:type="spellStart"/>
             <w:r>
-              <w:t>Sion</w:t>
+              <w:t>Iakob</w:t>
             </w:r>
             <w:proofErr w:type="spellEnd"/>
-          </w:p>
+            <w:r>
+              <w:t>.</w:t>
+            </w:r>
+          </w:p>
+        </w:tc>
+        <w:tc>
+          <w:tcPr>
+            <w:tcW w:w="632" w:type="pct"/>
+          </w:tcPr>
           <w:p>
             <w:pPr>
               <w:pStyle w:val="EngIndEnd"/>
             </w:pPr>
             <w:r>
-              <w:t xml:space="preserve">more than all the coverts of </w:t>
-            </w:r>
-            <w:proofErr w:type="spellStart"/>
-            <w:r>
-              <w:t>Iakob</w:t>
-            </w:r>
-            <w:proofErr w:type="spellEnd"/>
-            <w:r>
-              <w:t>.</w:t>
-            </w:r>
-          </w:p>
-        </w:tc>
-        <w:tc>
-          <w:tcPr>
-            <w:tcW w:w="632" w:type="pct"/>
-          </w:tcPr>
-          <w:p>
-            <w:pPr>
-              <w:pStyle w:val="EngIndEnd"/>
-            </w:pPr>
-            <w:r>
-              <w:t xml:space="preserve">The Lord loves the gates of </w:t>
-            </w:r>
-            <w:proofErr w:type="spellStart"/>
-            <w:r>
-              <w:t>Sion</w:t>
-            </w:r>
-            <w:proofErr w:type="spellEnd"/>
-            <w:r>
-              <w:t>, more than all the tabernacles of Jacob.</w:t>
+              <w:t>The Lord loves the gates of Sion, more than all the tabernacles of Jacob.</w:t>
             </w:r>
           </w:p>
         </w:tc>
@@ -616,6 +653,26 @@
           <w:tcPr>
             <w:tcW w:w="615" w:type="pct"/>
           </w:tcPr>
+          <w:p>
+            <w:pPr>
+              <w:pStyle w:val="EnglishHangEndNoCoptic"/>
+            </w:pPr>
+            <w:r>
+              <w:t xml:space="preserve">3 Glorious things are </w:t>
+            </w:r>
+            <w:r>
+              <w:t>spoken</w:t>
+            </w:r>
+            <w:r>
+              <w:t xml:space="preserve"> of you, O city of God. </w:t>
+            </w:r>
+            <w:r>
+              <w:rPr>
+                <w:i/>
+              </w:rPr>
+              <w:t>(Pause)</w:t>
+            </w:r>
+          </w:p>
           <w:p/>
         </w:tc>
         <w:tc>
@@ -733,18 +790,13 @@
               <w:pStyle w:val="EnglishHangNoCoptic"/>
             </w:pPr>
             <w:r>
-              <w:t xml:space="preserve">4 I will mention </w:t>
-            </w:r>
-            <w:proofErr w:type="spellStart"/>
-            <w:r>
-              <w:t>Rahab</w:t>
-            </w:r>
-            <w:proofErr w:type="spellEnd"/>
+              <w:t>4 I will mention Rahab</w:t>
+            </w:r>
             <w:r>
               <w:rPr>
                 <w:rStyle w:val="FootnoteReference"/>
               </w:rPr>
-              <w:footnoteReference w:id="2"/>
+              <w:footnoteReference w:id="3"/>
             </w:r>
             <w:r>
               <w:t xml:space="preserve"> and Babylon to those who know me.</w:t>
@@ -798,15 +850,58 @@
           </w:tcPr>
           <w:p>
             <w:r>
-              <w:t xml:space="preserve">I will remember </w:t>
+              <w:t xml:space="preserve">I will remember Rahab and Babylon as those who know me: behold the strange tribes, and </w:t>
             </w:r>
             <w:proofErr w:type="spellStart"/>
             <w:r>
-              <w:t>Rahab</w:t>
+              <w:t>Tyre</w:t>
             </w:r>
             <w:proofErr w:type="spellEnd"/>
             <w:r>
-              <w:t xml:space="preserve"> and Babylon as those who know me: behold the strange tribes, and </w:t>
+              <w:t>, and the people of Ethiopia, these were there.</w:t>
+            </w:r>
+          </w:p>
+        </w:tc>
+        <w:tc>
+          <w:tcPr>
+            <w:tcW w:w="615" w:type="pct"/>
+          </w:tcPr>
+          <w:p>
+            <w:pPr>
+              <w:pStyle w:val="EnglishHangNoCoptic"/>
+            </w:pPr>
+            <w:r>
+              <w:t>4 I will mention Rahab</w:t>
+            </w:r>
+            <w:r>
+              <w:rPr>
+                <w:rStyle w:val="FootnoteReference"/>
+              </w:rPr>
+              <w:footnoteReference w:id="4"/>
+            </w:r>
+            <w:r>
+              <w:t xml:space="preserve"> a</w:t>
+            </w:r>
+            <w:r>
+              <w:t>nd Babylon to those who know me;</w:t>
+            </w:r>
+          </w:p>
+          <w:p>
+            <w:pPr>
+              <w:pStyle w:val="EnglishHangNoCoptic"/>
+            </w:pPr>
+            <w:r>
+              <w:tab/>
+              <w:t>and behold, foreigners</w:t>
+            </w:r>
+            <w:r>
+              <w:t>,</w:t>
+            </w:r>
+            <w:r>
+              <w:t xml:space="preserve"> and </w:t>
+            </w:r>
+            <w:r>
+              <w:t xml:space="preserve">the people of </w:t>
             </w:r>
             <w:proofErr w:type="spellStart"/>
             <w:r>
@@ -814,14 +909,19 @@
             </w:r>
             <w:proofErr w:type="spellEnd"/>
             <w:r>
-              <w:t>, and the people of Ethiopia, these were there.</w:t>
-            </w:r>
-          </w:p>
-        </w:tc>
-        <w:tc>
-          <w:tcPr>
-            <w:tcW w:w="615" w:type="pct"/>
-          </w:tcPr>
+              <w:t xml:space="preserve"> and Ethiopia—</w:t>
+            </w:r>
+          </w:p>
+          <w:p>
+            <w:pPr>
+              <w:pStyle w:val="EnglishHangEndNoCoptic"/>
+            </w:pPr>
+            <w:r>
+              <w:lastRenderedPageBreak/>
+              <w:tab/>
+              <w:t>these were born there.</w:t>
+            </w:r>
+          </w:p>
           <w:p/>
         </w:tc>
         <w:tc>
@@ -830,15 +930,8 @@
           </w:tcPr>
           <w:p>
             <w:r>
-              <w:t xml:space="preserve">I will speak of </w:t>
-            </w:r>
-            <w:proofErr w:type="spellStart"/>
-            <w:r>
-              <w:t>Rahab</w:t>
-            </w:r>
-            <w:proofErr w:type="spellEnd"/>
-            <w:r>
-              <w:t xml:space="preserve"> and Babylon with them that know me; behold, the Philistines also, and </w:t>
+              <w:lastRenderedPageBreak/>
+              <w:t xml:space="preserve">I will speak of Rahab and Babylon with them that know me; behold, the Philistines also, and </w:t>
             </w:r>
             <w:proofErr w:type="spellStart"/>
             <w:r>
@@ -966,10 +1059,13 @@
                 <w:shd w:val="clear" w:color="auto" w:fill="FFFFFF"/>
               </w:rPr>
               <w:lastRenderedPageBreak/>
-              <w:t xml:space="preserve">I will make mention of </w:t>
-            </w:r>
-            <w:proofErr w:type="spellStart"/>
-            <w:r>
+              <w:t>I will make mention of Rahab and Babylon to those who know Me;</w:t>
+            </w:r>
+          </w:p>
+          <w:p>
+            <w:pPr>
+              <w:spacing w:line="240" w:lineRule="auto"/>
+              <w:jc w:val="left"/>
               <w:rPr>
                 <w:rFonts w:ascii="Tahoma" w:eastAsia="Times New Roman" w:hAnsi="Tahoma" w:cs="Tahoma"/>
                 <w:color w:val="2E1308"/>
@@ -977,9 +1073,7 @@
                 <w:szCs w:val="24"/>
                 <w:shd w:val="clear" w:color="auto" w:fill="FFFFFF"/>
               </w:rPr>
-              <w:t>Rahab</w:t>
-            </w:r>
-            <w:proofErr w:type="spellEnd"/>
+            </w:pPr>
             <w:r>
               <w:rPr>
                 <w:rFonts w:ascii="Tahoma" w:eastAsia="Times New Roman" w:hAnsi="Tahoma" w:cs="Tahoma"/>
@@ -988,13 +1082,10 @@
                 <w:szCs w:val="24"/>
                 <w:shd w:val="clear" w:color="auto" w:fill="FFFFFF"/>
               </w:rPr>
-              <w:t xml:space="preserve"> and Babylon to those who know Me;</w:t>
-            </w:r>
-          </w:p>
-          <w:p>
-            <w:pPr>
-              <w:spacing w:line="240" w:lineRule="auto"/>
-              <w:jc w:val="left"/>
+              <w:t xml:space="preserve">And behold, foreigners, and the people of </w:t>
+            </w:r>
+            <w:proofErr w:type="spellStart"/>
+            <w:r>
               <w:rPr>
                 <w:rFonts w:ascii="Tahoma" w:eastAsia="Times New Roman" w:hAnsi="Tahoma" w:cs="Tahoma"/>
                 <w:color w:val="2E1308"/>
@@ -1002,7 +1093,9 @@
                 <w:szCs w:val="24"/>
                 <w:shd w:val="clear" w:color="auto" w:fill="FFFFFF"/>
               </w:rPr>
-            </w:pPr>
+              <w:t>Tyre</w:t>
+            </w:r>
+            <w:proofErr w:type="spellEnd"/>
             <w:r>
               <w:rPr>
                 <w:rFonts w:ascii="Tahoma" w:eastAsia="Times New Roman" w:hAnsi="Tahoma" w:cs="Tahoma"/>
@@ -1011,10 +1104,13 @@
                 <w:szCs w:val="24"/>
                 <w:shd w:val="clear" w:color="auto" w:fill="FFFFFF"/>
               </w:rPr>
-              <w:t xml:space="preserve">And behold, foreigners, and the people of </w:t>
-            </w:r>
-            <w:proofErr w:type="spellStart"/>
-            <w:r>
+              <w:t xml:space="preserve"> and Ethiopia,</w:t>
+            </w:r>
+          </w:p>
+          <w:p>
+            <w:pPr>
+              <w:spacing w:line="240" w:lineRule="auto"/>
+              <w:jc w:val="left"/>
               <w:rPr>
                 <w:rFonts w:ascii="Tahoma" w:eastAsia="Times New Roman" w:hAnsi="Tahoma" w:cs="Tahoma"/>
                 <w:color w:val="2E1308"/>
@@ -1022,9 +1118,7 @@
                 <w:szCs w:val="24"/>
                 <w:shd w:val="clear" w:color="auto" w:fill="FFFFFF"/>
               </w:rPr>
-              <w:t>Tyre</w:t>
-            </w:r>
-            <w:proofErr w:type="spellEnd"/>
+            </w:pPr>
             <w:r>
               <w:rPr>
                 <w:rFonts w:ascii="Tahoma" w:eastAsia="Times New Roman" w:hAnsi="Tahoma" w:cs="Tahoma"/>
@@ -1033,9 +1127,185 @@
                 <w:szCs w:val="24"/>
                 <w:shd w:val="clear" w:color="auto" w:fill="FFFFFF"/>
               </w:rPr>
-              <w:t xml:space="preserve"> and Ethiopia,</w:t>
-            </w:r>
-          </w:p>
+              <w:lastRenderedPageBreak/>
+              <w:t>These were born there.</w:t>
+            </w:r>
+          </w:p>
+        </w:tc>
+      </w:tr>
+      <w:tr>
+        <w:tc>
+          <w:tcPr>
+            <w:tcW w:w="629" w:type="pct"/>
+          </w:tcPr>
+          <w:p>
+            <w:pPr>
+              <w:pStyle w:val="EnglishHangNoCoptic"/>
+            </w:pPr>
+            <w:r>
+              <w:lastRenderedPageBreak/>
+              <w:t>5 A man will say, ‘Mother Zion,’</w:t>
+            </w:r>
+          </w:p>
+          <w:p>
+            <w:pPr>
+              <w:pStyle w:val="EnglishHangNoCoptic"/>
+            </w:pPr>
+            <w:r>
+              <w:tab/>
+              <w:t>and, ‘This man was born in her,’</w:t>
+            </w:r>
+          </w:p>
+          <w:p>
+            <w:pPr>
+              <w:pStyle w:val="EnglishHangEndNoCoptic"/>
+            </w:pPr>
+            <w:r>
+              <w:tab/>
+              <w:t>and, ‘The Most High Himself founded her.’</w:t>
+            </w:r>
+          </w:p>
+          <w:p>
+            <w:pPr>
+              <w:pStyle w:val="CoptIndEnd"/>
+            </w:pPr>
+          </w:p>
+        </w:tc>
+        <w:tc>
+          <w:tcPr>
+            <w:tcW w:w="613" w:type="pct"/>
+          </w:tcPr>
+          <w:p>
+            <w:pPr>
+              <w:pStyle w:val="EngIndEnd"/>
+            </w:pPr>
+          </w:p>
+        </w:tc>
+        <w:tc>
+          <w:tcPr>
+            <w:tcW w:w="626" w:type="pct"/>
+          </w:tcPr>
+          <w:p>
+            <w:r>
+              <w:t>Mother Zion will say, that a man and a man has dwelt in her: and He is the Highest Who has founded her forever.</w:t>
+            </w:r>
+          </w:p>
+          <w:p/>
+        </w:tc>
+        <w:tc>
+          <w:tcPr>
+            <w:tcW w:w="615" w:type="pct"/>
+          </w:tcPr>
+          <w:p>
+            <w:pPr>
+              <w:pStyle w:val="EnglishHangNoCoptic"/>
+            </w:pPr>
+            <w:r>
+              <w:t>5 A man will say, “Mother Zion,”</w:t>
+            </w:r>
+            <w:r>
+              <w:rPr>
+                <w:rStyle w:val="FootnoteReference"/>
+              </w:rPr>
+              <w:footnoteReference w:id="5"/>
+            </w:r>
+          </w:p>
+          <w:p>
+            <w:pPr>
+              <w:pStyle w:val="EnglishHangNoCoptic"/>
+            </w:pPr>
+            <w:r>
+              <w:tab/>
+              <w:t>and, “a man was born in her,”</w:t>
+            </w:r>
+            <w:r>
+              <w:rPr>
+                <w:rStyle w:val="FootnoteReference"/>
+              </w:rPr>
+              <w:footnoteReference w:id="6"/>
+            </w:r>
+          </w:p>
+          <w:p>
+            <w:pPr>
+              <w:pStyle w:val="EnglishHangEndNoCoptic"/>
+            </w:pPr>
+            <w:r>
+              <w:tab/>
+              <w:t>for t</w:t>
+            </w:r>
+            <w:r>
+              <w:t xml:space="preserve">he Most High </w:t>
+            </w:r>
+            <w:r>
+              <w:t>Himself founded her.</w:t>
+            </w:r>
+          </w:p>
+          <w:p/>
+        </w:tc>
+        <w:tc>
+          <w:tcPr>
+            <w:tcW w:w="621" w:type="pct"/>
+          </w:tcPr>
+          <w:p>
+            <w:r>
+              <w:t>Mother Zion, shall a man say, and the man was born in her, and the Most High Himself hath founded her.</w:t>
+            </w:r>
+          </w:p>
+        </w:tc>
+        <w:tc>
+          <w:tcPr>
+            <w:tcW w:w="632" w:type="pct"/>
+          </w:tcPr>
+          <w:p>
+            <w:pPr>
+              <w:pStyle w:val="EngIndEnd"/>
+            </w:pPr>
+            <w:r>
+              <w:t xml:space="preserve">[Mother Sion] / [with regard to </w:t>
+            </w:r>
+            <w:proofErr w:type="spellStart"/>
+            <w:r>
+              <w:t>sion</w:t>
+            </w:r>
+            <w:proofErr w:type="spellEnd"/>
+            <w:r>
+              <w:t>, surely no] person will say,</w:t>
+            </w:r>
+          </w:p>
+          <w:p>
+            <w:pPr>
+              <w:pStyle w:val="EngIndEnd"/>
+            </w:pPr>
+            <w:r>
+              <w:t>“And a person [perhaps so and so] was born in it?”</w:t>
+            </w:r>
+          </w:p>
+          <w:p>
+            <w:pPr>
+              <w:pStyle w:val="EngIndEnd"/>
+            </w:pPr>
+            <w:r>
+              <w:t>And himself founded it—the Most High!</w:t>
+            </w:r>
+          </w:p>
+        </w:tc>
+        <w:tc>
+          <w:tcPr>
+            <w:tcW w:w="632" w:type="pct"/>
+          </w:tcPr>
+          <w:p>
+            <w:pPr>
+              <w:pStyle w:val="EngIndEnd"/>
+            </w:pPr>
+            <w:r>
+              <w:t>A man shall say, Sion is my mother; and such a man was born in her; and the Highest himself has founded her.</w:t>
+            </w:r>
+          </w:p>
+        </w:tc>
+        <w:tc>
+          <w:tcPr>
+            <w:tcW w:w="632" w:type="pct"/>
+          </w:tcPr>
           <w:p>
             <w:pPr>
               <w:spacing w:line="240" w:lineRule="auto"/>
@@ -1056,164 +1326,9 @@
                 <w:szCs w:val="24"/>
                 <w:shd w:val="clear" w:color="auto" w:fill="FFFFFF"/>
               </w:rPr>
-              <w:t>These were born there.</w:t>
-            </w:r>
-          </w:p>
-        </w:tc>
-      </w:tr>
-      <w:tr>
-        <w:tc>
-          <w:tcPr>
-            <w:tcW w:w="629" w:type="pct"/>
-          </w:tcPr>
-          <w:p>
-            <w:pPr>
-              <w:pStyle w:val="EnglishHangNoCoptic"/>
-            </w:pPr>
-            <w:r>
-              <w:lastRenderedPageBreak/>
-              <w:t>5 A man will say, ‘Mother Zion,’</w:t>
-            </w:r>
-          </w:p>
-          <w:p>
-            <w:pPr>
-              <w:pStyle w:val="EnglishHangNoCoptic"/>
-            </w:pPr>
-            <w:r>
-              <w:tab/>
-              <w:t>and, ‘This man was born in her,’</w:t>
-            </w:r>
-          </w:p>
-          <w:p>
-            <w:pPr>
-              <w:pStyle w:val="EnglishHangEndNoCoptic"/>
-            </w:pPr>
-            <w:r>
-              <w:tab/>
-              <w:t xml:space="preserve">and, ‘The </w:t>
-            </w:r>
-            <w:proofErr w:type="gramStart"/>
-            <w:r>
-              <w:t>Most High</w:t>
-            </w:r>
-            <w:proofErr w:type="gramEnd"/>
-            <w:r>
-              <w:t xml:space="preserve"> Himself founded her.’</w:t>
-            </w:r>
-          </w:p>
-          <w:p>
-            <w:pPr>
-              <w:pStyle w:val="CoptIndEnd"/>
-            </w:pPr>
-          </w:p>
-        </w:tc>
-        <w:tc>
-          <w:tcPr>
-            <w:tcW w:w="613" w:type="pct"/>
-          </w:tcPr>
-          <w:p>
-            <w:pPr>
-              <w:pStyle w:val="EngIndEnd"/>
-            </w:pPr>
-          </w:p>
-        </w:tc>
-        <w:tc>
-          <w:tcPr>
-            <w:tcW w:w="626" w:type="pct"/>
-          </w:tcPr>
-          <w:p>
-            <w:r>
-              <w:t>Mother Zion will say, that a man and a man has dwelt in her: and He is the Highest Who has founded her forever.</w:t>
-            </w:r>
-          </w:p>
-          <w:p/>
-        </w:tc>
-        <w:tc>
-          <w:tcPr>
-            <w:tcW w:w="615" w:type="pct"/>
-          </w:tcPr>
-          <w:p/>
-        </w:tc>
-        <w:tc>
-          <w:tcPr>
-            <w:tcW w:w="621" w:type="pct"/>
-          </w:tcPr>
-          <w:p>
-            <w:r>
-              <w:t>Mother Zion, shall a man say, and the man was born in her, and the Most High Himself hath founded her.</w:t>
-            </w:r>
-          </w:p>
-        </w:tc>
-        <w:tc>
-          <w:tcPr>
-            <w:tcW w:w="632" w:type="pct"/>
-          </w:tcPr>
-          <w:p>
-            <w:pPr>
-              <w:pStyle w:val="EngIndEnd"/>
-            </w:pPr>
-            <w:r>
-              <w:t xml:space="preserve">[Mother </w:t>
-            </w:r>
-            <w:proofErr w:type="spellStart"/>
-            <w:r>
-              <w:t>Sion</w:t>
-            </w:r>
-            <w:proofErr w:type="spellEnd"/>
-            <w:r>
-              <w:t xml:space="preserve">] / [with regard to </w:t>
-            </w:r>
-            <w:proofErr w:type="spellStart"/>
-            <w:r>
-              <w:t>sion</w:t>
-            </w:r>
-            <w:proofErr w:type="spellEnd"/>
-            <w:r>
-              <w:t>, surely no] person will say,</w:t>
-            </w:r>
-          </w:p>
-          <w:p>
-            <w:pPr>
-              <w:pStyle w:val="EngIndEnd"/>
-            </w:pPr>
-            <w:r>
-              <w:t>“And a person [perhaps so and so] was born in it?”</w:t>
-            </w:r>
-          </w:p>
-          <w:p>
-            <w:pPr>
-              <w:pStyle w:val="EngIndEnd"/>
-            </w:pPr>
-            <w:r>
-              <w:t>And himself founded it—the Most High!</w:t>
-            </w:r>
-          </w:p>
-        </w:tc>
-        <w:tc>
-          <w:tcPr>
-            <w:tcW w:w="632" w:type="pct"/>
-          </w:tcPr>
-          <w:p>
-            <w:pPr>
-              <w:pStyle w:val="EngIndEnd"/>
-            </w:pPr>
-            <w:r>
-              <w:t xml:space="preserve">A man shall say, </w:t>
-            </w:r>
-            <w:proofErr w:type="spellStart"/>
-            <w:r>
-              <w:t>Sion</w:t>
-            </w:r>
-            <w:proofErr w:type="spellEnd"/>
-            <w:r>
-              <w:t xml:space="preserve"> is my mother; and such a man was born in her; and the Highest himself has founded her.</w:t>
-            </w:r>
-          </w:p>
-        </w:tc>
-        <w:tc>
-          <w:tcPr>
-            <w:tcW w:w="632" w:type="pct"/>
-          </w:tcPr>
+              <w:t>A man will say, “Mother Zion,”</w:t>
+            </w:r>
+          </w:p>
           <w:p>
             <w:pPr>
               <w:spacing w:line="240" w:lineRule="auto"/>
@@ -1234,7 +1349,7 @@
                 <w:szCs w:val="24"/>
                 <w:shd w:val="clear" w:color="auto" w:fill="FFFFFF"/>
               </w:rPr>
-              <w:t>A man will say, “Mother Zion,”</w:t>
+              <w:t>And a man was born in her;</w:t>
             </w:r>
           </w:p>
           <w:p>
@@ -1257,9 +1372,170 @@
                 <w:szCs w:val="24"/>
                 <w:shd w:val="clear" w:color="auto" w:fill="FFFFFF"/>
               </w:rPr>
-              <w:t>And a man was born in her;</w:t>
-            </w:r>
-          </w:p>
+              <w:t>For the Most High Himself founded it.</w:t>
+            </w:r>
+          </w:p>
+        </w:tc>
+      </w:tr>
+      <w:tr>
+        <w:tc>
+          <w:tcPr>
+            <w:tcW w:w="629" w:type="pct"/>
+          </w:tcPr>
+          <w:p>
+            <w:pPr>
+              <w:pStyle w:val="EnglishHangNoCoptic"/>
+            </w:pPr>
+            <w:r>
+              <w:t>6 The Lord will declare this in His record of the peoples</w:t>
+            </w:r>
+          </w:p>
+          <w:p>
+            <w:pPr>
+              <w:pStyle w:val="EnglishHangEndNoCoptic"/>
+            </w:pPr>
+            <w:r>
+              <w:tab/>
+              <w:t xml:space="preserve">and rulers who were born in her. </w:t>
+            </w:r>
+            <w:r>
+              <w:rPr>
+                <w:i/>
+              </w:rPr>
+              <w:t>(Pause)</w:t>
+            </w:r>
+          </w:p>
+          <w:p>
+            <w:pPr>
+              <w:pStyle w:val="EnglishHangNoCoptic"/>
+            </w:pPr>
+          </w:p>
+        </w:tc>
+        <w:tc>
+          <w:tcPr>
+            <w:tcW w:w="613" w:type="pct"/>
+          </w:tcPr>
+          <w:p>
+            <w:pPr>
+              <w:pStyle w:val="EngIndEnd"/>
+            </w:pPr>
+          </w:p>
+        </w:tc>
+        <w:tc>
+          <w:tcPr>
+            <w:tcW w:w="626" w:type="pct"/>
+          </w:tcPr>
+          <w:p>
+            <w:r>
+              <w:t>The Lord shall declare, in the writings of the peoples and the rulers, those who dwelt in her.</w:t>
+            </w:r>
+          </w:p>
+          <w:p/>
+        </w:tc>
+        <w:tc>
+          <w:tcPr>
+            <w:tcW w:w="615" w:type="pct"/>
+          </w:tcPr>
+          <w:p>
+            <w:pPr>
+              <w:pStyle w:val="EnglishHangNoCoptic"/>
+            </w:pPr>
+            <w:r>
+              <w:t xml:space="preserve">6 The Lord will </w:t>
+            </w:r>
+            <w:r>
+              <w:t>recount</w:t>
+            </w:r>
+            <w:r>
+              <w:t xml:space="preserve"> </w:t>
+            </w:r>
+            <w:r>
+              <w:t>it</w:t>
+            </w:r>
+            <w:r>
+              <w:t xml:space="preserve"> in </w:t>
+            </w:r>
+            <w:r>
+              <w:t>a</w:t>
+            </w:r>
+            <w:r>
+              <w:t xml:space="preserve"> record of the peoples</w:t>
+            </w:r>
+          </w:p>
+          <w:p>
+            <w:pPr>
+              <w:pStyle w:val="EnglishHangEndNoCoptic"/>
+            </w:pPr>
+            <w:r>
+              <w:tab/>
+              <w:t xml:space="preserve">and rulers who were born in her. </w:t>
+            </w:r>
+            <w:r>
+              <w:rPr>
+                <w:i/>
+              </w:rPr>
+              <w:t>(Pause)</w:t>
+            </w:r>
+          </w:p>
+          <w:p/>
+        </w:tc>
+        <w:tc>
+          <w:tcPr>
+            <w:tcW w:w="621" w:type="pct"/>
+          </w:tcPr>
+          <w:p>
+            <w:r>
+              <w:t>The Lord shall tell in writing of the peoples and the princes that were in her,</w:t>
+            </w:r>
+          </w:p>
+        </w:tc>
+        <w:tc>
+          <w:tcPr>
+            <w:tcW w:w="632" w:type="pct"/>
+          </w:tcPr>
+          <w:p>
+            <w:pPr>
+              <w:pStyle w:val="EngIndEnd"/>
+            </w:pPr>
+            <w:r>
+              <w:t>The Lord will recount, in a list of peoples</w:t>
+            </w:r>
+          </w:p>
+          <w:p>
+            <w:pPr>
+              <w:pStyle w:val="EngIndEnd"/>
+              <w:rPr>
+                <w:i/>
+              </w:rPr>
+            </w:pPr>
+            <w:r>
+              <w:t xml:space="preserve">and rulers, those that were born on it. </w:t>
+            </w:r>
+            <w:r>
+              <w:rPr>
+                <w:i/>
+              </w:rPr>
+              <w:t>Interlude on strings</w:t>
+            </w:r>
+          </w:p>
+        </w:tc>
+        <w:tc>
+          <w:tcPr>
+            <w:tcW w:w="632" w:type="pct"/>
+          </w:tcPr>
+          <w:p>
+            <w:pPr>
+              <w:pStyle w:val="EngIndEnd"/>
+            </w:pPr>
+            <w:r>
+              <w:t>The Lord shall recount it in the writing of the people, and of these princes that were born in her.</w:t>
+            </w:r>
+          </w:p>
+        </w:tc>
+        <w:tc>
+          <w:tcPr>
+            <w:tcW w:w="632" w:type="pct"/>
+          </w:tcPr>
           <w:p>
             <w:pPr>
               <w:spacing w:line="240" w:lineRule="auto"/>
@@ -1280,129 +1556,9 @@
                 <w:szCs w:val="24"/>
                 <w:shd w:val="clear" w:color="auto" w:fill="FFFFFF"/>
               </w:rPr>
-              <w:t>For the Most High Himself founded it.</w:t>
-            </w:r>
-          </w:p>
-        </w:tc>
-      </w:tr>
-      <w:tr>
-        <w:tc>
-          <w:tcPr>
-            <w:tcW w:w="629" w:type="pct"/>
-          </w:tcPr>
-          <w:p>
-            <w:pPr>
-              <w:pStyle w:val="EnglishHangNoCoptic"/>
-            </w:pPr>
-            <w:r>
-              <w:t>6 The Lord will declare this in His record of the peoples</w:t>
-            </w:r>
-          </w:p>
-          <w:p>
-            <w:pPr>
-              <w:pStyle w:val="EnglishHangEndNoCoptic"/>
-            </w:pPr>
-            <w:r>
-              <w:tab/>
-              <w:t xml:space="preserve">and rulers who were born in her. </w:t>
-            </w:r>
-            <w:r>
-              <w:rPr>
-                <w:i/>
-              </w:rPr>
-              <w:t>(Pause)</w:t>
-            </w:r>
-          </w:p>
-          <w:p>
-            <w:pPr>
-              <w:pStyle w:val="EnglishHangNoCoptic"/>
-            </w:pPr>
-          </w:p>
-        </w:tc>
-        <w:tc>
-          <w:tcPr>
-            <w:tcW w:w="613" w:type="pct"/>
-          </w:tcPr>
-          <w:p>
-            <w:pPr>
-              <w:pStyle w:val="EngIndEnd"/>
-            </w:pPr>
-          </w:p>
-        </w:tc>
-        <w:tc>
-          <w:tcPr>
-            <w:tcW w:w="626" w:type="pct"/>
-          </w:tcPr>
-          <w:p>
-            <w:r>
-              <w:t>The Lord shall declare, in the writings of the peoples and the rulers, those who dwelt in her.</w:t>
-            </w:r>
-          </w:p>
-          <w:p/>
-        </w:tc>
-        <w:tc>
-          <w:tcPr>
-            <w:tcW w:w="615" w:type="pct"/>
-          </w:tcPr>
-          <w:p/>
-        </w:tc>
-        <w:tc>
-          <w:tcPr>
-            <w:tcW w:w="621" w:type="pct"/>
-          </w:tcPr>
-          <w:p>
-            <w:r>
-              <w:t>The Lord shall tell in writing of the peoples and the princes that were in her,</w:t>
-            </w:r>
-          </w:p>
-        </w:tc>
-        <w:tc>
-          <w:tcPr>
-            <w:tcW w:w="632" w:type="pct"/>
-          </w:tcPr>
-          <w:p>
-            <w:pPr>
-              <w:pStyle w:val="EngIndEnd"/>
-            </w:pPr>
-            <w:r>
-              <w:t>The Lord will recount, in a list of peoples</w:t>
-            </w:r>
-          </w:p>
-          <w:p>
-            <w:pPr>
-              <w:pStyle w:val="EngIndEnd"/>
-              <w:rPr>
-                <w:i/>
-              </w:rPr>
-            </w:pPr>
-            <w:r>
-              <w:t xml:space="preserve">and rulers, those that were born on it. </w:t>
-            </w:r>
-            <w:r>
-              <w:rPr>
-                <w:i/>
-              </w:rPr>
-              <w:t>Interlude on strings</w:t>
-            </w:r>
-          </w:p>
-        </w:tc>
-        <w:tc>
-          <w:tcPr>
-            <w:tcW w:w="632" w:type="pct"/>
-          </w:tcPr>
-          <w:p>
-            <w:pPr>
-              <w:pStyle w:val="EngIndEnd"/>
-            </w:pPr>
-            <w:r>
-              <w:t>The Lord shall recount it in the writing of the people, and of these princes that were born in her.</w:t>
-            </w:r>
-          </w:p>
-        </w:tc>
-        <w:tc>
-          <w:tcPr>
-            <w:tcW w:w="632" w:type="pct"/>
-          </w:tcPr>
+              <w:t>The Lord shall describe it in a written account of the peoples</w:t>
+            </w:r>
+          </w:p>
           <w:p>
             <w:pPr>
               <w:spacing w:line="240" w:lineRule="auto"/>
@@ -1423,7 +1579,7 @@
                 <w:szCs w:val="24"/>
                 <w:shd w:val="clear" w:color="auto" w:fill="FFFFFF"/>
               </w:rPr>
-              <w:t>The Lord shall describe it in a written account of the peoples</w:t>
+              <w:t>And of the rulers, of those who were born in her.</w:t>
             </w:r>
           </w:p>
           <w:p>
@@ -1446,9 +1602,131 @@
                 <w:szCs w:val="24"/>
                 <w:shd w:val="clear" w:color="auto" w:fill="FFFFFF"/>
               </w:rPr>
-              <w:t>And of the rulers, of those who were born in her.</w:t>
-            </w:r>
-          </w:p>
+              <w:t>(Pause)</w:t>
+            </w:r>
+          </w:p>
+        </w:tc>
+      </w:tr>
+      <w:tr>
+        <w:tc>
+          <w:tcPr>
+            <w:tcW w:w="629" w:type="pct"/>
+          </w:tcPr>
+          <w:p>
+            <w:pPr>
+              <w:pStyle w:val="EnglishHangEndNoCoptic"/>
+            </w:pPr>
+            <w:r>
+              <w:t>7 How happy are all whose home is in you!</w:t>
+            </w:r>
+            <w:r>
+              <w:rPr>
+                <w:rStyle w:val="FootnoteReference"/>
+              </w:rPr>
+              <w:footnoteReference w:id="7"/>
+            </w:r>
+          </w:p>
+          <w:p>
+            <w:pPr>
+              <w:pStyle w:val="EnglishHangNoCoptic"/>
+            </w:pPr>
+          </w:p>
+        </w:tc>
+        <w:tc>
+          <w:tcPr>
+            <w:tcW w:w="613" w:type="pct"/>
+          </w:tcPr>
+          <w:p>
+            <w:pPr>
+              <w:pStyle w:val="EngIndEnd"/>
+            </w:pPr>
+          </w:p>
+        </w:tc>
+        <w:tc>
+          <w:tcPr>
+            <w:tcW w:w="626" w:type="pct"/>
+          </w:tcPr>
+          <w:p>
+            <w:r>
+              <w:t>For the dwelling of all those who are glad is in you.  Alleluia.</w:t>
+            </w:r>
+          </w:p>
+        </w:tc>
+        <w:tc>
+          <w:tcPr>
+            <w:tcW w:w="615" w:type="pct"/>
+          </w:tcPr>
+          <w:p>
+            <w:pPr>
+              <w:pStyle w:val="EnglishHangEndNoCoptic"/>
+            </w:pPr>
+            <w:r>
+              <w:t xml:space="preserve">7 How </w:t>
+            </w:r>
+            <w:r>
+              <w:t>glad</w:t>
+            </w:r>
+            <w:r>
+              <w:t xml:space="preserve"> are all </w:t>
+            </w:r>
+            <w:r>
+              <w:t>have their dwelling</w:t>
+            </w:r>
+            <w:r>
+              <w:t xml:space="preserve"> in you!</w:t>
+            </w:r>
+            <w:r>
+              <w:rPr>
+                <w:rStyle w:val="FootnoteReference"/>
+              </w:rPr>
+              <w:footnoteReference w:id="8"/>
+            </w:r>
+          </w:p>
+          <w:p>
+            <w:bookmarkStart w:id="0" w:name="_GoBack"/>
+            <w:bookmarkEnd w:id="0"/>
+          </w:p>
+        </w:tc>
+        <w:tc>
+          <w:tcPr>
+            <w:tcW w:w="621" w:type="pct"/>
+          </w:tcPr>
+          <w:p>
+            <w:r>
+              <w:t>How joyful are all they whose habitation is in thee!</w:t>
+            </w:r>
+          </w:p>
+        </w:tc>
+        <w:tc>
+          <w:tcPr>
+            <w:tcW w:w="632" w:type="pct"/>
+          </w:tcPr>
+          <w:p>
+            <w:pPr>
+              <w:pStyle w:val="EngIndEnd"/>
+            </w:pPr>
+            <w:r>
+              <w:t>Seeing that they are glad, the habitation of all is in you.</w:t>
+            </w:r>
+          </w:p>
+        </w:tc>
+        <w:tc>
+          <w:tcPr>
+            <w:tcW w:w="632" w:type="pct"/>
+          </w:tcPr>
+          <w:p>
+            <w:pPr>
+              <w:pStyle w:val="EngIndEnd"/>
+            </w:pPr>
+            <w:r>
+              <w:t>The dwelling of all within thee is as the dwelling of those that rejoice.</w:t>
+            </w:r>
+          </w:p>
+        </w:tc>
+        <w:tc>
+          <w:tcPr>
+            <w:tcW w:w="632" w:type="pct"/>
+          </w:tcPr>
           <w:p>
             <w:pPr>
               <w:spacing w:line="240" w:lineRule="auto"/>
@@ -1469,126 +1747,8 @@
                 <w:szCs w:val="24"/>
                 <w:shd w:val="clear" w:color="auto" w:fill="FFFFFF"/>
               </w:rPr>
-              <w:t>(Pause)</w:t>
-            </w:r>
-          </w:p>
-        </w:tc>
-      </w:tr>
-      <w:tr>
-        <w:tc>
-          <w:tcPr>
-            <w:tcW w:w="629" w:type="pct"/>
-          </w:tcPr>
-          <w:p>
-            <w:pPr>
-              <w:pStyle w:val="EnglishHangEndNoCoptic"/>
-            </w:pPr>
-            <w:r>
-              <w:t>7 How happy are all whose home is in you!</w:t>
-            </w:r>
-            <w:r>
-              <w:rPr>
-                <w:rStyle w:val="FootnoteReference"/>
-              </w:rPr>
-              <w:footnoteReference w:id="3"/>
-            </w:r>
-          </w:p>
-          <w:p>
-            <w:pPr>
-              <w:pStyle w:val="EnglishHangNoCoptic"/>
-            </w:pPr>
-          </w:p>
-        </w:tc>
-        <w:tc>
-          <w:tcPr>
-            <w:tcW w:w="613" w:type="pct"/>
-          </w:tcPr>
-          <w:p>
-            <w:pPr>
-              <w:pStyle w:val="EngIndEnd"/>
-            </w:pPr>
-          </w:p>
-        </w:tc>
-        <w:tc>
-          <w:tcPr>
-            <w:tcW w:w="626" w:type="pct"/>
-          </w:tcPr>
-          <w:p>
-            <w:r>
-              <w:t>For the dwelling of all those who are glad is in you.  Alleluia.</w:t>
-            </w:r>
-          </w:p>
-        </w:tc>
-        <w:tc>
-          <w:tcPr>
-            <w:tcW w:w="615" w:type="pct"/>
-          </w:tcPr>
-          <w:p/>
-        </w:tc>
-        <w:tc>
-          <w:tcPr>
-            <w:tcW w:w="621" w:type="pct"/>
-          </w:tcPr>
-          <w:p>
-            <w:r>
-              <w:t>How joyful are all they whose habitation is in thee!</w:t>
-            </w:r>
-          </w:p>
-        </w:tc>
-        <w:tc>
-          <w:tcPr>
-            <w:tcW w:w="632" w:type="pct"/>
-          </w:tcPr>
-          <w:p>
-            <w:pPr>
-              <w:pStyle w:val="EngIndEnd"/>
-            </w:pPr>
-            <w:r>
-              <w:t>Seeing that they are glad, the habitation of all is in you.</w:t>
-            </w:r>
-          </w:p>
-        </w:tc>
-        <w:tc>
-          <w:tcPr>
-            <w:tcW w:w="632" w:type="pct"/>
-          </w:tcPr>
-          <w:p>
-            <w:pPr>
-              <w:pStyle w:val="EngIndEnd"/>
-            </w:pPr>
-            <w:r>
-              <w:t>The dwelling of all within thee is as the dwelling of those that rejoice.</w:t>
-            </w:r>
-          </w:p>
-        </w:tc>
-        <w:tc>
-          <w:tcPr>
-            <w:tcW w:w="632" w:type="pct"/>
-          </w:tcPr>
-          <w:p>
-            <w:pPr>
-              <w:spacing w:line="240" w:lineRule="auto"/>
-              <w:jc w:val="left"/>
-              <w:rPr>
-                <w:rFonts w:ascii="Tahoma" w:eastAsia="Times New Roman" w:hAnsi="Tahoma" w:cs="Tahoma"/>
-                <w:color w:val="2E1308"/>
-                <w:sz w:val="24"/>
-                <w:szCs w:val="24"/>
-                <w:shd w:val="clear" w:color="auto" w:fill="FFFFFF"/>
-              </w:rPr>
-            </w:pPr>
-            <w:r>
-              <w:rPr>
-                <w:rFonts w:ascii="Tahoma" w:eastAsia="Times New Roman" w:hAnsi="Tahoma" w:cs="Tahoma"/>
-                <w:color w:val="2E1308"/>
-                <w:sz w:val="24"/>
-                <w:szCs w:val="24"/>
-                <w:shd w:val="clear" w:color="auto" w:fill="FFFFFF"/>
-              </w:rPr>
               <w:t>How glad are all who have their dwelling in you.</w:t>
             </w:r>
-            <w:bookmarkStart w:id="0" w:name="_GoBack"/>
-            <w:bookmarkEnd w:id="0"/>
           </w:p>
         </w:tc>
       </w:tr>
@@ -1610,7 +1770,7 @@
 </file>
 
 <file path=word/endnotes.xml><?xml version="1.0" encoding="utf-8"?>
-<w:endnotes xmlns:wpc="http://schemas.microsoft.com/office/word/2010/wordprocessingCanvas" xmlns:mo="http://schemas.microsoft.com/office/mac/office/2008/main" xmlns:mc="http://schemas.openxmlformats.org/markup-compatibility/2006" xmlns:mv="urn:schemas-microsoft-com:mac:vml" xmlns:o="urn:schemas-microsoft-com:office:office" xmlns:r="http://schemas.openxmlformats.org/officeDocument/2006/relationships" xmlns:m="http://schemas.openxmlformats.org/officeDocument/2006/math" xmlns:v="urn:schemas-microsoft-com:vml" xmlns:wp14="http://schemas.microsoft.com/office/word/2010/wordprocessingDrawing" xmlns:wp="http://schemas.openxmlformats.org/drawingml/2006/wordprocessingDrawing" xmlns:w10="urn:schemas-microsoft-com:office:word" xmlns:w="http://schemas.openxmlformats.org/wordprocessingml/2006/main" xmlns:w14="http://schemas.microsoft.com/office/word/2010/wordml" xmlns:w15="http://schemas.microsoft.com/office/word/2012/wordml" xmlns:wpg="http://schemas.microsoft.com/office/word/2010/wordprocessingGroup" xmlns:wpi="http://schemas.microsoft.com/office/word/2010/wordprocessingInk" xmlns:wne="http://schemas.microsoft.com/office/word/2006/wordml" xmlns:wps="http://schemas.microsoft.com/office/word/2010/wordprocessingShape" mc:Ignorable="w14 w15 wp14">
+<w:endnotes xmlns:wpc="http://schemas.microsoft.com/office/word/2010/wordprocessingCanvas" xmlns:mc="http://schemas.openxmlformats.org/markup-compatibility/2006" xmlns:o="urn:schemas-microsoft-com:office:office" xmlns:r="http://schemas.openxmlformats.org/officeDocument/2006/relationships" xmlns:m="http://schemas.openxmlformats.org/officeDocument/2006/math" xmlns:v="urn:schemas-microsoft-com:vml" xmlns:wp14="http://schemas.microsoft.com/office/word/2010/wordprocessingDrawing" xmlns:wp="http://schemas.openxmlformats.org/drawingml/2006/wordprocessingDrawing" xmlns:w10="urn:schemas-microsoft-com:office:word" xmlns:w="http://schemas.openxmlformats.org/wordprocessingml/2006/main" xmlns:w14="http://schemas.microsoft.com/office/word/2010/wordml" xmlns:wpg="http://schemas.microsoft.com/office/word/2010/wordprocessingGroup" xmlns:wpi="http://schemas.microsoft.com/office/word/2010/wordprocessingInk" xmlns:wne="http://schemas.microsoft.com/office/word/2006/wordml" xmlns:wps="http://schemas.microsoft.com/office/word/2010/wordprocessingShape" mc:Ignorable="w14 wp14">
   <w:endnote w:type="separator" w:id="-1">
     <w:p>
       <w:pPr>
@@ -1635,7 +1795,7 @@
 </file>
 
 <file path=word/footnotes.xml><?xml version="1.0" encoding="utf-8"?>
-<w:footnotes xmlns:wpc="http://schemas.microsoft.com/office/word/2010/wordprocessingCanvas" xmlns:mo="http://schemas.microsoft.com/office/mac/office/2008/main" xmlns:mc="http://schemas.openxmlformats.org/markup-compatibility/2006" xmlns:mv="urn:schemas-microsoft-com:mac:vml" xmlns:o="urn:schemas-microsoft-com:office:office" xmlns:r="http://schemas.openxmlformats.org/officeDocument/2006/relationships" xmlns:m="http://schemas.openxmlformats.org/officeDocument/2006/math" xmlns:v="urn:schemas-microsoft-com:vml" xmlns:wp14="http://schemas.microsoft.com/office/word/2010/wordprocessingDrawing" xmlns:wp="http://schemas.openxmlformats.org/drawingml/2006/wordprocessingDrawing" xmlns:w10="urn:schemas-microsoft-com:office:word" xmlns:w="http://schemas.openxmlformats.org/wordprocessingml/2006/main" xmlns:w14="http://schemas.microsoft.com/office/word/2010/wordml" xmlns:w15="http://schemas.microsoft.com/office/word/2012/wordml" xmlns:wpg="http://schemas.microsoft.com/office/word/2010/wordprocessingGroup" xmlns:wpi="http://schemas.microsoft.com/office/word/2010/wordprocessingInk" xmlns:wne="http://schemas.microsoft.com/office/word/2006/wordml" xmlns:wps="http://schemas.microsoft.com/office/word/2010/wordprocessingShape" mc:Ignorable="w14 w15 wp14">
+<w:footnotes xmlns:wpc="http://schemas.microsoft.com/office/word/2010/wordprocessingCanvas" xmlns:mc="http://schemas.openxmlformats.org/markup-compatibility/2006" xmlns:o="urn:schemas-microsoft-com:office:office" xmlns:r="http://schemas.openxmlformats.org/officeDocument/2006/relationships" xmlns:m="http://schemas.openxmlformats.org/officeDocument/2006/math" xmlns:v="urn:schemas-microsoft-com:vml" xmlns:wp14="http://schemas.microsoft.com/office/word/2010/wordprocessingDrawing" xmlns:wp="http://schemas.openxmlformats.org/drawingml/2006/wordprocessingDrawing" xmlns:w10="urn:schemas-microsoft-com:office:word" xmlns:w="http://schemas.openxmlformats.org/wordprocessingml/2006/main" xmlns:w14="http://schemas.microsoft.com/office/word/2010/wordml" xmlns:wpg="http://schemas.microsoft.com/office/word/2010/wordprocessingGroup" xmlns:wpi="http://schemas.microsoft.com/office/word/2010/wordprocessingInk" xmlns:wne="http://schemas.microsoft.com/office/word/2006/wordml" xmlns:wps="http://schemas.microsoft.com/office/word/2010/wordprocessingShape" mc:Ignorable="w14 wp14">
   <w:footnote w:type="separator" w:id="-1">
     <w:p>
       <w:pPr>
@@ -1692,15 +1852,31 @@
         <w:footnoteRef/>
       </w:r>
       <w:r>
-        <w:t xml:space="preserve"> </w:t>
+        <w:t xml:space="preserve"> Zion is a type of the Church; the dwellings of Jacob signify life under the law (cp. St. Athanasius). Happy are they who are born of water and the Spirit and whose home is the heavenly Zion! (cp. </w:t>
       </w:r>
       <w:proofErr w:type="spellStart"/>
       <w:r>
-        <w:t>Rahab</w:t>
+        <w:t>Jn</w:t>
       </w:r>
       <w:proofErr w:type="spellEnd"/>
       <w:r>
-        <w:t xml:space="preserve"> (</w:t>
+        <w:t>; 3:3-5). See also Ps. 136 and footnotes. ‘His foundations’ (Ephes. 2:20: Isaiah 28:16).</w:t>
+      </w:r>
+    </w:p>
+  </w:footnote>
+  <w:footnote w:id="3">
+    <w:p>
+      <w:pPr>
+        <w:pStyle w:val="footnote"/>
+      </w:pPr>
+      <w:r>
+        <w:rPr>
+          <w:rStyle w:val="FootnoteReference"/>
+        </w:rPr>
+        <w:footnoteRef/>
+      </w:r>
+      <w:r>
+        <w:t xml:space="preserve"> Rahab (</w:t>
       </w:r>
       <w:r>
         <w:rPr>
@@ -1713,7 +1889,80 @@
       </w:r>
     </w:p>
   </w:footnote>
-  <w:footnote w:id="3">
+  <w:footnote w:id="4">
+    <w:p>
+      <w:pPr>
+        <w:pStyle w:val="footnote"/>
+      </w:pPr>
+      <w:r>
+        <w:rPr>
+          <w:rStyle w:val="FootnoteReference"/>
+        </w:rPr>
+        <w:footnoteRef/>
+      </w:r>
+      <w:r>
+        <w:t xml:space="preserve"> Rahab (</w:t>
+      </w:r>
+      <w:r>
+        <w:rPr>
+          <w:i/>
+        </w:rPr>
+        <w:t>Heb</w:t>
+      </w:r>
+      <w:r>
+        <w:t>.) = Pride. Mythical monger of chaos at creation (Job 24:12) and at redemption from Egypt (Is. 51:9). Poetic synonym for Egypt (Is. 30:7).</w:t>
+      </w:r>
+    </w:p>
+  </w:footnote>
+  <w:footnote w:id="5">
+    <w:p>
+      <w:pPr>
+        <w:pStyle w:val="footnote"/>
+      </w:pPr>
+      <w:r>
+        <w:rPr>
+          <w:rStyle w:val="FootnoteReference"/>
+        </w:rPr>
+        <w:footnoteRef/>
+      </w:r>
+      <w:r>
+        <w:t xml:space="preserve"> [JS] or “Mother Zion will say,”</w:t>
+      </w:r>
+    </w:p>
+  </w:footnote>
+  <w:footnote w:id="6">
+    <w:p>
+      <w:pPr>
+        <w:pStyle w:val="footnote"/>
+      </w:pPr>
+      <w:r>
+        <w:rPr>
+          <w:rStyle w:val="FootnoteReference"/>
+        </w:rPr>
+        <w:footnoteRef/>
+      </w:r>
+      <w:r>
+        <w:t xml:space="preserve"> [JS] Coptic has, “that a man and a man dwelt in her”</w:t>
+      </w:r>
+    </w:p>
+  </w:footnote>
+  <w:footnote w:id="7">
+    <w:p>
+      <w:pPr>
+        <w:pStyle w:val="footnote"/>
+      </w:pPr>
+      <w:r>
+        <w:rPr>
+          <w:rStyle w:val="FootnoteReference"/>
+        </w:rPr>
+        <w:footnoteRef/>
+      </w:r>
+      <w:r>
+        <w:t xml:space="preserve"> ‘Whatever God now gives us, He himself will be to us in place of His gift.... Our joy, our peace, our rest, the end of all our troubles, is none but God’ (St. Augustine).</w:t>
+      </w:r>
+    </w:p>
+  </w:footnote>
+  <w:footnote w:id="8">
     <w:p>
       <w:pPr>
         <w:pStyle w:val="footnote"/>
@@ -1733,7 +1982,7 @@
 </file>
 
 <file path=word/styles.xml><?xml version="1.0" encoding="utf-8"?>
-<w:styles xmlns:mc="http://schemas.openxmlformats.org/markup-compatibility/2006" xmlns:r="http://schemas.openxmlformats.org/officeDocument/2006/relationships" xmlns:w="http://schemas.openxmlformats.org/wordprocessingml/2006/main" xmlns:w14="http://schemas.microsoft.com/office/word/2010/wordml" xmlns:w15="http://schemas.microsoft.com/office/word/2012/wordml" mc:Ignorable="w14 w15">
+<w:styles xmlns:mc="http://schemas.openxmlformats.org/markup-compatibility/2006" xmlns:r="http://schemas.openxmlformats.org/officeDocument/2006/relationships" xmlns:w="http://schemas.openxmlformats.org/wordprocessingml/2006/main" xmlns:w14="http://schemas.microsoft.com/office/word/2010/wordml" mc:Ignorable="w14">
   <w:docDefaults>
     <w:rPrDefault>
       <w:rPr>
@@ -1749,387 +1998,146 @@
       </w:pPr>
     </w:pPrDefault>
   </w:docDefaults>
-  <w:latentStyles w:defLockedState="0" w:defUIPriority="99" w:defSemiHidden="0" w:defUnhideWhenUsed="0" w:defQFormat="0" w:count="380">
-    <w:lsdException w:name="Normal" w:uiPriority="0" w:qFormat="1"/>
-    <w:lsdException w:name="heading 1" w:uiPriority="9" w:qFormat="1"/>
-    <w:lsdException w:name="heading 2" w:semiHidden="1" w:uiPriority="9" w:unhideWhenUsed="1" w:qFormat="1"/>
-    <w:lsdException w:name="heading 3" w:semiHidden="1" w:uiPriority="9" w:unhideWhenUsed="1" w:qFormat="1"/>
-    <w:lsdException w:name="heading 4" w:semiHidden="1" w:uiPriority="9" w:unhideWhenUsed="1" w:qFormat="1"/>
-    <w:lsdException w:name="heading 5" w:semiHidden="1" w:uiPriority="9" w:unhideWhenUsed="1" w:qFormat="1"/>
-    <w:lsdException w:name="heading 6" w:semiHidden="1" w:uiPriority="9" w:unhideWhenUsed="1" w:qFormat="1"/>
-    <w:lsdException w:name="heading 7" w:semiHidden="1" w:uiPriority="9" w:unhideWhenUsed="1" w:qFormat="1"/>
-    <w:lsdException w:name="heading 8" w:semiHidden="1" w:uiPriority="9" w:unhideWhenUsed="1" w:qFormat="1"/>
-    <w:lsdException w:name="heading 9" w:semiHidden="1" w:uiPriority="9" w:unhideWhenUsed="1" w:qFormat="1"/>
-    <w:lsdException w:name="index 1" w:semiHidden="1" w:unhideWhenUsed="1"/>
-    <w:lsdException w:name="index 2" w:semiHidden="1" w:unhideWhenUsed="1"/>
-    <w:lsdException w:name="index 3" w:semiHidden="1" w:unhideWhenUsed="1"/>
-    <w:lsdException w:name="index 4" w:semiHidden="1" w:unhideWhenUsed="1"/>
-    <w:lsdException w:name="index 5" w:semiHidden="1" w:unhideWhenUsed="1"/>
-    <w:lsdException w:name="index 6" w:semiHidden="1" w:unhideWhenUsed="1"/>
-    <w:lsdException w:name="index 7" w:semiHidden="1" w:unhideWhenUsed="1"/>
-    <w:lsdException w:name="index 8" w:semiHidden="1" w:unhideWhenUsed="1"/>
-    <w:lsdException w:name="index 9" w:semiHidden="1" w:unhideWhenUsed="1"/>
-    <w:lsdException w:name="toc 1" w:semiHidden="1" w:uiPriority="39" w:unhideWhenUsed="1"/>
-    <w:lsdException w:name="toc 2" w:semiHidden="1" w:uiPriority="39" w:unhideWhenUsed="1"/>
-    <w:lsdException w:name="toc 3" w:semiHidden="1" w:uiPriority="39" w:unhideWhenUsed="1"/>
-    <w:lsdException w:name="toc 4" w:semiHidden="1" w:uiPriority="39" w:unhideWhenUsed="1"/>
-    <w:lsdException w:name="toc 5" w:semiHidden="1" w:uiPriority="39" w:unhideWhenUsed="1"/>
-    <w:lsdException w:name="toc 6" w:semiHidden="1" w:uiPriority="39" w:unhideWhenUsed="1"/>
-    <w:lsdException w:name="toc 7" w:semiHidden="1" w:uiPriority="39" w:unhideWhenUsed="1"/>
-    <w:lsdException w:name="toc 8" w:semiHidden="1" w:uiPriority="39" w:unhideWhenUsed="1"/>
-    <w:lsdException w:name="toc 9" w:semiHidden="1" w:uiPriority="39" w:unhideWhenUsed="1"/>
-    <w:lsdException w:name="Normal Indent" w:semiHidden="1" w:unhideWhenUsed="1"/>
-    <w:lsdException w:name="footnote text" w:semiHidden="1" w:unhideWhenUsed="1"/>
-    <w:lsdException w:name="annotation text" w:semiHidden="1" w:uiPriority="0" w:unhideWhenUsed="1"/>
-    <w:lsdException w:name="header" w:semiHidden="1" w:unhideWhenUsed="1"/>
-    <w:lsdException w:name="footer" w:semiHidden="1" w:unhideWhenUsed="1"/>
-    <w:lsdException w:name="index heading" w:semiHidden="1" w:unhideWhenUsed="1"/>
-    <w:lsdException w:name="caption" w:semiHidden="1" w:uiPriority="35" w:unhideWhenUsed="1" w:qFormat="1"/>
-    <w:lsdException w:name="table of figures" w:semiHidden="1" w:unhideWhenUsed="1"/>
-    <w:lsdException w:name="envelope address" w:semiHidden="1" w:unhideWhenUsed="1"/>
-    <w:lsdException w:name="envelope return" w:semiHidden="1" w:unhideWhenUsed="1"/>
-    <w:lsdException w:name="footnote reference" w:semiHidden="1" w:unhideWhenUsed="1"/>
-    <w:lsdException w:name="annotation reference" w:semiHidden="1" w:uiPriority="0" w:unhideWhenUsed="1"/>
-    <w:lsdException w:name="line number" w:semiHidden="1" w:unhideWhenUsed="1"/>
-    <w:lsdException w:name="page number" w:semiHidden="1" w:unhideWhenUsed="1"/>
-    <w:lsdException w:name="endnote reference" w:semiHidden="1" w:unhideWhenUsed="1"/>
-    <w:lsdException w:name="endnote text" w:semiHidden="1" w:unhideWhenUsed="1"/>
-    <w:lsdException w:name="table of authorities" w:semiHidden="1" w:unhideWhenUsed="1"/>
-    <w:lsdException w:name="macro" w:semiHidden="1" w:unhideWhenUsed="1"/>
-    <w:lsdException w:name="toa heading" w:semiHidden="1" w:unhideWhenUsed="1"/>
-    <w:lsdException w:name="List" w:semiHidden="1" w:unhideWhenUsed="1"/>
-    <w:lsdException w:name="List Bullet" w:semiHidden="1" w:unhideWhenUsed="1"/>
-    <w:lsdException w:name="List Number" w:semiHidden="1" w:unhideWhenUsed="1"/>
-    <w:lsdException w:name="List 2" w:semiHidden="1" w:unhideWhenUsed="1"/>
-    <w:lsdException w:name="List 3" w:semiHidden="1" w:unhideWhenUsed="1"/>
-    <w:lsdException w:name="List 4" w:semiHidden="1" w:unhideWhenUsed="1"/>
-    <w:lsdException w:name="List 5" w:semiHidden="1" w:unhideWhenUsed="1"/>
-    <w:lsdException w:name="List Bullet 2" w:semiHidden="1" w:unhideWhenUsed="1"/>
-    <w:lsdException w:name="List Bullet 3" w:semiHidden="1" w:unhideWhenUsed="1"/>
-    <w:lsdException w:name="List Bullet 4" w:semiHidden="1" w:unhideWhenUsed="1"/>
-    <w:lsdException w:name="List Bullet 5" w:semiHidden="1" w:unhideWhenUsed="1"/>
-    <w:lsdException w:name="List Number 2" w:semiHidden="1" w:unhideWhenUsed="1"/>
-    <w:lsdException w:name="List Number 3" w:semiHidden="1" w:unhideWhenUsed="1"/>
-    <w:lsdException w:name="List Number 4" w:semiHidden="1" w:unhideWhenUsed="1"/>
-    <w:lsdException w:name="List Number 5" w:semiHidden="1" w:unhideWhenUsed="1"/>
-    <w:lsdException w:name="Title" w:uiPriority="10" w:qFormat="1"/>
-    <w:lsdException w:name="Closing" w:semiHidden="1" w:unhideWhenUsed="1"/>
-    <w:lsdException w:name="Signature" w:semiHidden="1" w:unhideWhenUsed="1"/>
-    <w:lsdException w:name="Default Paragraph Font" w:semiHidden="1" w:uiPriority="1" w:unhideWhenUsed="1"/>
-    <w:lsdException w:name="Body Text" w:semiHidden="1" w:unhideWhenUsed="1"/>
-    <w:lsdException w:name="Body Text Indent" w:semiHidden="1" w:unhideWhenUsed="1"/>
-    <w:lsdException w:name="List Continue" w:semiHidden="1" w:unhideWhenUsed="1"/>
-    <w:lsdException w:name="List Continue 2" w:semiHidden="1" w:unhideWhenUsed="1"/>
-    <w:lsdException w:name="List Continue 3" w:semiHidden="1" w:unhideWhenUsed="1"/>
-    <w:lsdException w:name="List Continue 4" w:semiHidden="1" w:unhideWhenUsed="1"/>
-    <w:lsdException w:name="List Continue 5" w:semiHidden="1" w:unhideWhenUsed="1"/>
-    <w:lsdException w:name="Message Header" w:semiHidden="1" w:unhideWhenUsed="1"/>
-    <w:lsdException w:name="Subtitle" w:uiPriority="11" w:qFormat="1"/>
-    <w:lsdException w:name="Salutation" w:semiHidden="1" w:unhideWhenUsed="1"/>
-    <w:lsdException w:name="Date" w:semiHidden="1" w:unhideWhenUsed="1"/>
-    <w:lsdException w:name="Body Text First Indent" w:semiHidden="1" w:unhideWhenUsed="1"/>
-    <w:lsdException w:name="Body Text First Indent 2" w:semiHidden="1" w:unhideWhenUsed="1"/>
-    <w:lsdException w:name="Note Heading" w:semiHidden="1" w:unhideWhenUsed="1"/>
-    <w:lsdException w:name="Body Text 2" w:semiHidden="1" w:unhideWhenUsed="1"/>
-    <w:lsdException w:name="Body Text 3" w:semiHidden="1" w:unhideWhenUsed="1"/>
-    <w:lsdException w:name="Body Text Indent 2" w:semiHidden="1" w:unhideWhenUsed="1"/>
-    <w:lsdException w:name="Body Text Indent 3" w:semiHidden="1" w:unhideWhenUsed="1"/>
-    <w:lsdException w:name="Block Text" w:semiHidden="1" w:unhideWhenUsed="1"/>
-    <w:lsdException w:name="Hyperlink" w:semiHidden="1" w:unhideWhenUsed="1"/>
-    <w:lsdException w:name="FollowedHyperlink" w:semiHidden="1" w:unhideWhenUsed="1"/>
-    <w:lsdException w:name="Strong" w:uiPriority="22" w:qFormat="1"/>
-    <w:lsdException w:name="Emphasis" w:uiPriority="20" w:qFormat="1"/>
-    <w:lsdException w:name="Document Map" w:semiHidden="1" w:unhideWhenUsed="1"/>
-    <w:lsdException w:name="Plain Text" w:semiHidden="1" w:unhideWhenUsed="1"/>
-    <w:lsdException w:name="E-mail Signature" w:semiHidden="1" w:unhideWhenUsed="1"/>
-    <w:lsdException w:name="HTML Top of Form" w:semiHidden="1" w:unhideWhenUsed="1"/>
-    <w:lsdException w:name="HTML Bottom of Form" w:semiHidden="1" w:unhideWhenUsed="1"/>
-    <w:lsdException w:name="Normal (Web)" w:semiHidden="1" w:unhideWhenUsed="1"/>
-    <w:lsdException w:name="HTML Acronym" w:semiHidden="1" w:unhideWhenUsed="1"/>
-    <w:lsdException w:name="HTML Address" w:semiHidden="1" w:unhideWhenUsed="1"/>
-    <w:lsdException w:name="HTML Cite" w:semiHidden="1" w:unhideWhenUsed="1"/>
-    <w:lsdException w:name="HTML Code" w:semiHidden="1" w:unhideWhenUsed="1"/>
-    <w:lsdException w:name="HTML Definition" w:semiHidden="1" w:unhideWhenUsed="1"/>
-    <w:lsdException w:name="HTML Keyboard" w:semiHidden="1" w:unhideWhenUsed="1"/>
-    <w:lsdException w:name="HTML Preformatted" w:semiHidden="1" w:unhideWhenUsed="1"/>
-    <w:lsdException w:name="HTML Sample" w:semiHidden="1" w:unhideWhenUsed="1"/>
-    <w:lsdException w:name="HTML Typewriter" w:semiHidden="1" w:unhideWhenUsed="1"/>
-    <w:lsdException w:name="HTML Variable" w:semiHidden="1" w:unhideWhenUsed="1"/>
-    <w:lsdException w:name="Normal Table" w:semiHidden="1" w:unhideWhenUsed="1"/>
-    <w:lsdException w:name="annotation subject" w:semiHidden="1" w:unhideWhenUsed="1"/>
-    <w:lsdException w:name="No List" w:semiHidden="1" w:unhideWhenUsed="1"/>
-    <w:lsdException w:name="Outline List 1" w:semiHidden="1" w:unhideWhenUsed="1"/>
-    <w:lsdException w:name="Outline List 2" w:semiHidden="1" w:unhideWhenUsed="1"/>
-    <w:lsdException w:name="Outline List 3" w:semiHidden="1" w:unhideWhenUsed="1"/>
-    <w:lsdException w:name="Table Simple 1" w:semiHidden="1" w:unhideWhenUsed="1"/>
-    <w:lsdException w:name="Table Simple 2" w:semiHidden="1" w:unhideWhenUsed="1"/>
-    <w:lsdException w:name="Table Simple 3" w:semiHidden="1" w:unhideWhenUsed="1"/>
-    <w:lsdException w:name="Table Classic 1" w:semiHidden="1" w:unhideWhenUsed="1"/>
-    <w:lsdException w:name="Table Classic 2" w:semiHidden="1" w:unhideWhenUsed="1"/>
-    <w:lsdException w:name="Table Classic 3" w:semiHidden="1" w:unhideWhenUsed="1"/>
-    <w:lsdException w:name="Table Classic 4" w:semiHidden="1" w:unhideWhenUsed="1"/>
-    <w:lsdException w:name="Table Colorful 1" w:semiHidden="1" w:unhideWhenUsed="1"/>
-    <w:lsdException w:name="Table Colorful 2" w:semiHidden="1" w:unhideWhenUsed="1"/>
-    <w:lsdException w:name="Table Colorful 3" w:semiHidden="1" w:unhideWhenUsed="1"/>
-    <w:lsdException w:name="Table Columns 1" w:semiHidden="1" w:unhideWhenUsed="1"/>
-    <w:lsdException w:name="Table Columns 2" w:semiHidden="1" w:unhideWhenUsed="1"/>
-    <w:lsdException w:name="Table Columns 3" w:semiHidden="1" w:unhideWhenUsed="1"/>
-    <w:lsdException w:name="Table Columns 4" w:semiHidden="1" w:unhideWhenUsed="1"/>
-    <w:lsdException w:name="Table Columns 5" w:semiHidden="1" w:unhideWhenUsed="1"/>
-    <w:lsdException w:name="Table Grid 1" w:semiHidden="1" w:unhideWhenUsed="1"/>
-    <w:lsdException w:name="Table Grid 2" w:semiHidden="1" w:unhideWhenUsed="1"/>
-    <w:lsdException w:name="Table Grid 3" w:semiHidden="1" w:unhideWhenUsed="1"/>
-    <w:lsdException w:name="Table Grid 4" w:semiHidden="1" w:unhideWhenUsed="1"/>
-    <w:lsdException w:name="Table Grid 5" w:semiHidden="1" w:unhideWhenUsed="1"/>
-    <w:lsdException w:name="Table Grid 6" w:semiHidden="1" w:unhideWhenUsed="1"/>
-    <w:lsdException w:name="Table Grid 7" w:semiHidden="1" w:unhideWhenUsed="1"/>
-    <w:lsdException w:name="Table Grid 8" w:semiHidden="1" w:unhideWhenUsed="1"/>
-    <w:lsdException w:name="Table List 1" w:semiHidden="1" w:unhideWhenUsed="1"/>
-    <w:lsdException w:name="Table List 2" w:semiHidden="1" w:unhideWhenUsed="1"/>
-    <w:lsdException w:name="Table List 3" w:semiHidden="1" w:unhideWhenUsed="1"/>
-    <w:lsdException w:name="Table List 4" w:semiHidden="1" w:unhideWhenUsed="1"/>
-    <w:lsdException w:name="Table List 5" w:semiHidden="1" w:unhideWhenUsed="1"/>
-    <w:lsdException w:name="Table List 6" w:semiHidden="1" w:unhideWhenUsed="1"/>
-    <w:lsdException w:name="Table List 7" w:semiHidden="1" w:unhideWhenUsed="1"/>
-    <w:lsdException w:name="Table List 8" w:semiHidden="1" w:unhideWhenUsed="1"/>
-    <w:lsdException w:name="Table 3D effects 1" w:semiHidden="1" w:unhideWhenUsed="1"/>
-    <w:lsdException w:name="Table 3D effects 2" w:semiHidden="1" w:unhideWhenUsed="1"/>
-    <w:lsdException w:name="Table 3D effects 3" w:semiHidden="1" w:unhideWhenUsed="1"/>
-    <w:lsdException w:name="Table Contemporary" w:semiHidden="1" w:unhideWhenUsed="1"/>
-    <w:lsdException w:name="Table Elegant" w:semiHidden="1" w:unhideWhenUsed="1"/>
-    <w:lsdException w:name="Table Professional" w:semiHidden="1" w:unhideWhenUsed="1"/>
-    <w:lsdException w:name="Table Subtle 1" w:semiHidden="1" w:unhideWhenUsed="1"/>
-    <w:lsdException w:name="Table Subtle 2" w:semiHidden="1" w:unhideWhenUsed="1"/>
-    <w:lsdException w:name="Table Web 1" w:semiHidden="1" w:unhideWhenUsed="1"/>
-    <w:lsdException w:name="Table Web 2" w:semiHidden="1" w:unhideWhenUsed="1"/>
-    <w:lsdException w:name="Table Web 3" w:semiHidden="1" w:unhideWhenUsed="1"/>
-    <w:lsdException w:name="Balloon Text" w:semiHidden="1" w:unhideWhenUsed="1"/>
-    <w:lsdException w:name="Table Grid" w:uiPriority="59"/>
-    <w:lsdException w:name="Table Theme" w:semiHidden="1" w:unhideWhenUsed="1"/>
-    <w:lsdException w:name="Note Level 1" w:semiHidden="1" w:unhideWhenUsed="1"/>
-    <w:lsdException w:name="Note Level 2" w:semiHidden="1" w:unhideWhenUsed="1"/>
-    <w:lsdException w:name="Note Level 3" w:semiHidden="1" w:unhideWhenUsed="1"/>
-    <w:lsdException w:name="Note Level 4" w:semiHidden="1" w:unhideWhenUsed="1"/>
-    <w:lsdException w:name="Note Level 5" w:semiHidden="1" w:unhideWhenUsed="1"/>
-    <w:lsdException w:name="Note Level 6" w:semiHidden="1" w:unhideWhenUsed="1"/>
-    <w:lsdException w:name="Note Level 7" w:semiHidden="1" w:unhideWhenUsed="1"/>
-    <w:lsdException w:name="Note Level 8" w:semiHidden="1" w:unhideWhenUsed="1"/>
-    <w:lsdException w:name="Note Level 9" w:semiHidden="1" w:unhideWhenUsed="1"/>
-    <w:lsdException w:name="Placeholder Text" w:semiHidden="1"/>
-    <w:lsdException w:name="No Spacing" w:uiPriority="1" w:qFormat="1"/>
-    <w:lsdException w:name="Light Shading" w:uiPriority="60"/>
-    <w:lsdException w:name="Light List" w:uiPriority="61"/>
-    <w:lsdException w:name="Light Grid" w:uiPriority="62"/>
-    <w:lsdException w:name="Medium Shading 1" w:uiPriority="63"/>
-    <w:lsdException w:name="Medium Shading 2" w:uiPriority="64"/>
-    <w:lsdException w:name="Medium List 1" w:uiPriority="65"/>
-    <w:lsdException w:name="Medium List 2" w:uiPriority="66"/>
-    <w:lsdException w:name="Medium Grid 1" w:uiPriority="67"/>
-    <w:lsdException w:name="Medium Grid 2" w:uiPriority="68"/>
-    <w:lsdException w:name="Medium Grid 3" w:uiPriority="69"/>
-    <w:lsdException w:name="Dark List" w:uiPriority="70"/>
-    <w:lsdException w:name="Colorful Shading" w:uiPriority="71"/>
-    <w:lsdException w:name="Colorful List" w:uiPriority="72"/>
-    <w:lsdException w:name="Colorful Grid" w:uiPriority="73"/>
-    <w:lsdException w:name="Light Shading Accent 1" w:uiPriority="60"/>
-    <w:lsdException w:name="Light List Accent 1" w:uiPriority="61"/>
-    <w:lsdException w:name="Light Grid Accent 1" w:uiPriority="62"/>
-    <w:lsdException w:name="Medium Shading 1 Accent 1" w:uiPriority="63"/>
-    <w:lsdException w:name="Medium Shading 2 Accent 1" w:uiPriority="64"/>
-    <w:lsdException w:name="Medium List 1 Accent 1" w:uiPriority="65"/>
-    <w:lsdException w:name="Revision" w:semiHidden="1"/>
-    <w:lsdException w:name="List Paragraph" w:uiPriority="34" w:qFormat="1"/>
-    <w:lsdException w:name="Quote" w:uiPriority="29" w:qFormat="1"/>
-    <w:lsdException w:name="Intense Quote" w:uiPriority="30" w:qFormat="1"/>
-    <w:lsdException w:name="Medium List 2 Accent 1" w:uiPriority="66"/>
-    <w:lsdException w:name="Medium Grid 1 Accent 1" w:uiPriority="67"/>
-    <w:lsdException w:name="Medium Grid 2 Accent 1" w:uiPriority="68"/>
-    <w:lsdException w:name="Medium Grid 3 Accent 1" w:uiPriority="69"/>
-    <w:lsdException w:name="Dark List Accent 1" w:uiPriority="70"/>
-    <w:lsdException w:name="Colorful Shading Accent 1" w:uiPriority="71"/>
-    <w:lsdException w:name="Colorful List Accent 1" w:uiPriority="72"/>
-    <w:lsdException w:name="Colorful Grid Accent 1" w:uiPriority="73"/>
-    <w:lsdException w:name="Light Shading Accent 2" w:uiPriority="60"/>
-    <w:lsdException w:name="Light List Accent 2" w:uiPriority="61"/>
-    <w:lsdException w:name="Light Grid Accent 2" w:uiPriority="62"/>
-    <w:lsdException w:name="Medium Shading 1 Accent 2" w:uiPriority="63"/>
-    <w:lsdException w:name="Medium Shading 2 Accent 2" w:uiPriority="64"/>
-    <w:lsdException w:name="Medium List 1 Accent 2" w:uiPriority="65"/>
-    <w:lsdException w:name="Medium List 2 Accent 2" w:uiPriority="66"/>
-    <w:lsdException w:name="Medium Grid 1 Accent 2" w:uiPriority="67"/>
-    <w:lsdException w:name="Medium Grid 2 Accent 2" w:uiPriority="68"/>
-    <w:lsdException w:name="Medium Grid 3 Accent 2" w:uiPriority="69"/>
-    <w:lsdException w:name="Dark List Accent 2" w:uiPriority="70"/>
-    <w:lsdException w:name="Colorful Shading Accent 2" w:uiPriority="71"/>
-    <w:lsdException w:name="Colorful List Accent 2" w:uiPriority="72"/>
-    <w:lsdException w:name="Colorful Grid Accent 2" w:uiPriority="73"/>
-    <w:lsdException w:name="Light Shading Accent 3" w:uiPriority="60"/>
-    <w:lsdException w:name="Light List Accent 3" w:uiPriority="61"/>
-    <w:lsdException w:name="Light Grid Accent 3" w:uiPriority="62"/>
-    <w:lsdException w:name="Medium Shading 1 Accent 3" w:uiPriority="63"/>
-    <w:lsdException w:name="Medium Shading 2 Accent 3" w:uiPriority="64"/>
-    <w:lsdException w:name="Medium List 1 Accent 3" w:uiPriority="65"/>
-    <w:lsdException w:name="Medium List 2 Accent 3" w:uiPriority="66"/>
-    <w:lsdException w:name="Medium Grid 1 Accent 3" w:uiPriority="67"/>
-    <w:lsdException w:name="Medium Grid 2 Accent 3" w:uiPriority="68"/>
-    <w:lsdException w:name="Medium Grid 3 Accent 3" w:uiPriority="69"/>
-    <w:lsdException w:name="Dark List Accent 3" w:uiPriority="70"/>
-    <w:lsdException w:name="Colorful Shading Accent 3" w:uiPriority="71"/>
-    <w:lsdException w:name="Colorful List Accent 3" w:uiPriority="72"/>
-    <w:lsdException w:name="Colorful Grid Accent 3" w:uiPriority="73"/>
-    <w:lsdException w:name="Light Shading Accent 4" w:uiPriority="60"/>
-    <w:lsdException w:name="Light List Accent 4" w:uiPriority="61"/>
-    <w:lsdException w:name="Light Grid Accent 4" w:uiPriority="62"/>
-    <w:lsdException w:name="Medium Shading 1 Accent 4" w:uiPriority="63"/>
-    <w:lsdException w:name="Medium Shading 2 Accent 4" w:uiPriority="64"/>
-    <w:lsdException w:name="Medium List 1 Accent 4" w:uiPriority="65"/>
-    <w:lsdException w:name="Medium List 2 Accent 4" w:uiPriority="66"/>
-    <w:lsdException w:name="Medium Grid 1 Accent 4" w:uiPriority="67"/>
-    <w:lsdException w:name="Medium Grid 2 Accent 4" w:uiPriority="68"/>
-    <w:lsdException w:name="Medium Grid 3 Accent 4" w:uiPriority="69"/>
-    <w:lsdException w:name="Dark List Accent 4" w:uiPriority="70"/>
-    <w:lsdException w:name="Colorful Shading Accent 4" w:uiPriority="71"/>
-    <w:lsdException w:name="Colorful List Accent 4" w:uiPriority="72"/>
-    <w:lsdException w:name="Colorful Grid Accent 4" w:uiPriority="73"/>
-    <w:lsdException w:name="Light Shading Accent 5" w:uiPriority="60"/>
-    <w:lsdException w:name="Light List Accent 5" w:uiPriority="61"/>
-    <w:lsdException w:name="Light Grid Accent 5" w:uiPriority="62"/>
-    <w:lsdException w:name="Medium Shading 1 Accent 5" w:uiPriority="63"/>
-    <w:lsdException w:name="Medium Shading 2 Accent 5" w:uiPriority="64"/>
-    <w:lsdException w:name="Medium List 1 Accent 5" w:uiPriority="65"/>
-    <w:lsdException w:name="Medium List 2 Accent 5" w:uiPriority="66"/>
-    <w:lsdException w:name="Medium Grid 1 Accent 5" w:uiPriority="67"/>
-    <w:lsdException w:name="Medium Grid 2 Accent 5" w:uiPriority="68"/>
-    <w:lsdException w:name="Medium Grid 3 Accent 5" w:uiPriority="69"/>
-    <w:lsdException w:name="Dark List Accent 5" w:uiPriority="70"/>
-    <w:lsdException w:name="Colorful Shading Accent 5" w:uiPriority="71"/>
-    <w:lsdException w:name="Colorful List Accent 5" w:uiPriority="72"/>
-    <w:lsdException w:name="Colorful Grid Accent 5" w:uiPriority="73"/>
-    <w:lsdException w:name="Light Shading Accent 6" w:uiPriority="60"/>
-    <w:lsdException w:name="Light List Accent 6" w:uiPriority="61"/>
-    <w:lsdException w:name="Light Grid Accent 6" w:uiPriority="62"/>
-    <w:lsdException w:name="Medium Shading 1 Accent 6" w:uiPriority="63"/>
-    <w:lsdException w:name="Medium Shading 2 Accent 6" w:uiPriority="64"/>
-    <w:lsdException w:name="Medium List 1 Accent 6" w:uiPriority="65"/>
-    <w:lsdException w:name="Medium List 2 Accent 6" w:uiPriority="66"/>
-    <w:lsdException w:name="Medium Grid 1 Accent 6" w:uiPriority="67"/>
-    <w:lsdException w:name="Medium Grid 2 Accent 6" w:uiPriority="68"/>
-    <w:lsdException w:name="Medium Grid 3 Accent 6" w:uiPriority="69"/>
-    <w:lsdException w:name="Dark List Accent 6" w:uiPriority="70"/>
-    <w:lsdException w:name="Colorful Shading Accent 6" w:uiPriority="71"/>
-    <w:lsdException w:name="Colorful List Accent 6" w:uiPriority="72"/>
-    <w:lsdException w:name="Colorful Grid Accent 6" w:uiPriority="73"/>
-    <w:lsdException w:name="Subtle Emphasis" w:uiPriority="19" w:qFormat="1"/>
-    <w:lsdException w:name="Intense Emphasis" w:uiPriority="21" w:qFormat="1"/>
-    <w:lsdException w:name="Subtle Reference" w:uiPriority="31" w:qFormat="1"/>
-    <w:lsdException w:name="Intense Reference" w:uiPriority="32" w:qFormat="1"/>
-    <w:lsdException w:name="Book Title" w:uiPriority="33" w:qFormat="1"/>
-    <w:lsdException w:name="Bibliography" w:semiHidden="1" w:uiPriority="37" w:unhideWhenUsed="1"/>
-    <w:lsdException w:name="TOC Heading" w:semiHidden="1" w:uiPriority="39" w:unhideWhenUsed="1" w:qFormat="1"/>
-    <w:lsdException w:name="Plain Table 1" w:uiPriority="41"/>
-    <w:lsdException w:name="Plain Table 2" w:uiPriority="42"/>
-    <w:lsdException w:name="Plain Table 3" w:uiPriority="43"/>
-    <w:lsdException w:name="Plain Table 4" w:uiPriority="44"/>
-    <w:lsdException w:name="Plain Table 5" w:uiPriority="45"/>
-    <w:lsdException w:name="Grid Table Light" w:uiPriority="40"/>
-    <w:lsdException w:name="Grid Table 1 Light" w:uiPriority="46"/>
-    <w:lsdException w:name="Grid Table 2" w:uiPriority="47"/>
-    <w:lsdException w:name="Grid Table 3" w:uiPriority="48"/>
-    <w:lsdException w:name="Grid Table 4" w:uiPriority="49"/>
-    <w:lsdException w:name="Grid Table 5 Dark" w:uiPriority="50"/>
-    <w:lsdException w:name="Grid Table 6 Colorful" w:uiPriority="51"/>
-    <w:lsdException w:name="Grid Table 7 Colorful" w:uiPriority="52"/>
-    <w:lsdException w:name="Grid Table 1 Light Accent 1" w:uiPriority="46"/>
-    <w:lsdException w:name="Grid Table 2 Accent 1" w:uiPriority="47"/>
-    <w:lsdException w:name="Grid Table 3 Accent 1" w:uiPriority="48"/>
-    <w:lsdException w:name="Grid Table 4 Accent 1" w:uiPriority="49"/>
-    <w:lsdException w:name="Grid Table 5 Dark Accent 1" w:uiPriority="50"/>
-    <w:lsdException w:name="Grid Table 6 Colorful Accent 1" w:uiPriority="51"/>
-    <w:lsdException w:name="Grid Table 7 Colorful Accent 1" w:uiPriority="52"/>
-    <w:lsdException w:name="Grid Table 1 Light Accent 2" w:uiPriority="46"/>
-    <w:lsdException w:name="Grid Table 2 Accent 2" w:uiPriority="47"/>
-    <w:lsdException w:name="Grid Table 3 Accent 2" w:uiPriority="48"/>
-    <w:lsdException w:name="Grid Table 4 Accent 2" w:uiPriority="49"/>
-    <w:lsdException w:name="Grid Table 5 Dark Accent 2" w:uiPriority="50"/>
-    <w:lsdException w:name="Grid Table 6 Colorful Accent 2" w:uiPriority="51"/>
-    <w:lsdException w:name="Grid Table 7 Colorful Accent 2" w:uiPriority="52"/>
-    <w:lsdException w:name="Grid Table 1 Light Accent 3" w:uiPriority="46"/>
-    <w:lsdException w:name="Grid Table 2 Accent 3" w:uiPriority="47"/>
-    <w:lsdException w:name="Grid Table 3 Accent 3" w:uiPriority="48"/>
-    <w:lsdException w:name="Grid Table 4 Accent 3" w:uiPriority="49"/>
-    <w:lsdException w:name="Grid Table 5 Dark Accent 3" w:uiPriority="50"/>
-    <w:lsdException w:name="Grid Table 6 Colorful Accent 3" w:uiPriority="51"/>
-    <w:lsdException w:name="Grid Table 7 Colorful Accent 3" w:uiPriority="52"/>
-    <w:lsdException w:name="Grid Table 1 Light Accent 4" w:uiPriority="46"/>
-    <w:lsdException w:name="Grid Table 2 Accent 4" w:uiPriority="47"/>
-    <w:lsdException w:name="Grid Table 3 Accent 4" w:uiPriority="48"/>
-    <w:lsdException w:name="Grid Table 4 Accent 4" w:uiPriority="49"/>
-    <w:lsdException w:name="Grid Table 5 Dark Accent 4" w:uiPriority="50"/>
-    <w:lsdException w:name="Grid Table 6 Colorful Accent 4" w:uiPriority="51"/>
-    <w:lsdException w:name="Grid Table 7 Colorful Accent 4" w:uiPriority="52"/>
-    <w:lsdException w:name="Grid Table 1 Light Accent 5" w:uiPriority="46"/>
-    <w:lsdException w:name="Grid Table 2 Accent 5" w:uiPriority="47"/>
-    <w:lsdException w:name="Grid Table 3 Accent 5" w:uiPriority="48"/>
-    <w:lsdException w:name="Grid Table 4 Accent 5" w:uiPriority="49"/>
-    <w:lsdException w:name="Grid Table 5 Dark Accent 5" w:uiPriority="50"/>
-    <w:lsdException w:name="Grid Table 6 Colorful Accent 5" w:uiPriority="51"/>
-    <w:lsdException w:name="Grid Table 7 Colorful Accent 5" w:uiPriority="52"/>
-    <w:lsdException w:name="Grid Table 1 Light Accent 6" w:uiPriority="46"/>
-    <w:lsdException w:name="Grid Table 2 Accent 6" w:uiPriority="47"/>
-    <w:lsdException w:name="Grid Table 3 Accent 6" w:uiPriority="48"/>
-    <w:lsdException w:name="Grid Table 4 Accent 6" w:uiPriority="49"/>
-    <w:lsdException w:name="Grid Table 5 Dark Accent 6" w:uiPriority="50"/>
-    <w:lsdException w:name="Grid Table 6 Colorful Accent 6" w:uiPriority="51"/>
-    <w:lsdException w:name="Grid Table 7 Colorful Accent 6" w:uiPriority="52"/>
-    <w:lsdException w:name="List Table 1 Light" w:uiPriority="46"/>
-    <w:lsdException w:name="List Table 2" w:uiPriority="47"/>
-    <w:lsdException w:name="List Table 3" w:uiPriority="48"/>
-    <w:lsdException w:name="List Table 4" w:uiPriority="49"/>
-    <w:lsdException w:name="List Table 5 Dark" w:uiPriority="50"/>
-    <w:lsdException w:name="List Table 6 Colorful" w:uiPriority="51"/>
-    <w:lsdException w:name="List Table 7 Colorful" w:uiPriority="52"/>
-    <w:lsdException w:name="List Table 1 Light Accent 1" w:uiPriority="46"/>
-    <w:lsdException w:name="List Table 2 Accent 1" w:uiPriority="47"/>
-    <w:lsdException w:name="List Table 3 Accent 1" w:uiPriority="48"/>
-    <w:lsdException w:name="List Table 4 Accent 1" w:uiPriority="49"/>
-    <w:lsdException w:name="List Table 5 Dark Accent 1" w:uiPriority="50"/>
-    <w:lsdException w:name="List Table 6 Colorful Accent 1" w:uiPriority="51"/>
-    <w:lsdException w:name="List Table 7 Colorful Accent 1" w:uiPriority="52"/>
-    <w:lsdException w:name="List Table 1 Light Accent 2" w:uiPriority="46"/>
-    <w:lsdException w:name="List Table 2 Accent 2" w:uiPriority="47"/>
-    <w:lsdException w:name="List Table 3 Accent 2" w:uiPriority="48"/>
-    <w:lsdException w:name="List Table 4 Accent 2" w:uiPriority="49"/>
-    <w:lsdException w:name="List Table 5 Dark Accent 2" w:uiPriority="50"/>
-    <w:lsdException w:name="List Table 6 Colorful Accent 2" w:uiPriority="51"/>
-    <w:lsdException w:name="List Table 7 Colorful Accent 2" w:uiPriority="52"/>
-    <w:lsdException w:name="List Table 1 Light Accent 3" w:uiPriority="46"/>
-    <w:lsdException w:name="List Table 2 Accent 3" w:uiPriority="47"/>
-    <w:lsdException w:name="List Table 3 Accent 3" w:uiPriority="48"/>
-    <w:lsdException w:name="List Table 4 Accent 3" w:uiPriority="49"/>
-    <w:lsdException w:name="List Table 5 Dark Accent 3" w:uiPriority="50"/>
-    <w:lsdException w:name="List Table 6 Colorful Accent 3" w:uiPriority="51"/>
-    <w:lsdException w:name="List Table 7 Colorful Accent 3" w:uiPriority="52"/>
-    <w:lsdException w:name="List Table 1 Light Accent 4" w:uiPriority="46"/>
-    <w:lsdException w:name="List Table 2 Accent 4" w:uiPriority="47"/>
-    <w:lsdException w:name="List Table 3 Accent 4" w:uiPriority="48"/>
-    <w:lsdException w:name="List Table 4 Accent 4" w:uiPriority="49"/>
-    <w:lsdException w:name="List Table 5 Dark Accent 4" w:uiPriority="50"/>
-    <w:lsdException w:name="List Table 6 Colorful Accent 4" w:uiPriority="51"/>
-    <w:lsdException w:name="List Table 7 Colorful Accent 4" w:uiPriority="52"/>
-    <w:lsdException w:name="List Table 1 Light Accent 5" w:uiPriority="46"/>
-    <w:lsdException w:name="List Table 2 Accent 5" w:uiPriority="47"/>
-    <w:lsdException w:name="List Table 3 Accent 5" w:uiPriority="48"/>
-    <w:lsdException w:name="List Table 4 Accent 5" w:uiPriority="49"/>
-    <w:lsdException w:name="List Table 5 Dark Accent 5" w:uiPriority="50"/>
-    <w:lsdException w:name="List Table 6 Colorful Accent 5" w:uiPriority="51"/>
-    <w:lsdException w:name="List Table 7 Colorful Accent 5" w:uiPriority="52"/>
-    <w:lsdException w:name="List Table 1 Light Accent 6" w:uiPriority="46"/>
-    <w:lsdException w:name="List Table 2 Accent 6" w:uiPriority="47"/>
-    <w:lsdException w:name="List Table 3 Accent 6" w:uiPriority="48"/>
-    <w:lsdException w:name="List Table 4 Accent 6" w:uiPriority="49"/>
-    <w:lsdException w:name="List Table 5 Dark Accent 6" w:uiPriority="50"/>
-    <w:lsdException w:name="List Table 6 Colorful Accent 6" w:uiPriority="51"/>
-    <w:lsdException w:name="List Table 7 Colorful Accent 6" w:uiPriority="52"/>
+  <w:latentStyles w:defLockedState="0" w:defUIPriority="99" w:defSemiHidden="1" w:defUnhideWhenUsed="1" w:defQFormat="0" w:count="267">
+    <w:lsdException w:name="Normal" w:semiHidden="0" w:uiPriority="0" w:unhideWhenUsed="0" w:qFormat="1"/>
+    <w:lsdException w:name="heading 1" w:semiHidden="0" w:uiPriority="9" w:unhideWhenUsed="0" w:qFormat="1"/>
+    <w:lsdException w:name="heading 2" w:uiPriority="9" w:qFormat="1"/>
+    <w:lsdException w:name="heading 3" w:uiPriority="9" w:qFormat="1"/>
+    <w:lsdException w:name="heading 4" w:uiPriority="9" w:qFormat="1"/>
+    <w:lsdException w:name="heading 5" w:uiPriority="9" w:qFormat="1"/>
+    <w:lsdException w:name="heading 6" w:uiPriority="9" w:qFormat="1"/>
+    <w:lsdException w:name="heading 7" w:uiPriority="9" w:qFormat="1"/>
+    <w:lsdException w:name="heading 8" w:uiPriority="9" w:qFormat="1"/>
+    <w:lsdException w:name="heading 9" w:uiPriority="9" w:qFormat="1"/>
+    <w:lsdException w:name="toc 1" w:uiPriority="39"/>
+    <w:lsdException w:name="toc 2" w:uiPriority="39"/>
+    <w:lsdException w:name="toc 3" w:uiPriority="39"/>
+    <w:lsdException w:name="toc 4" w:uiPriority="39"/>
+    <w:lsdException w:name="toc 5" w:uiPriority="39"/>
+    <w:lsdException w:name="toc 6" w:uiPriority="39"/>
+    <w:lsdException w:name="toc 7" w:uiPriority="39"/>
+    <w:lsdException w:name="toc 8" w:uiPriority="39"/>
+    <w:lsdException w:name="toc 9" w:uiPriority="39"/>
+    <w:lsdException w:name="annotation text" w:uiPriority="0"/>
+    <w:lsdException w:name="caption" w:uiPriority="35" w:qFormat="1"/>
+    <w:lsdException w:name="annotation reference" w:uiPriority="0"/>
+    <w:lsdException w:name="Title" w:semiHidden="0" w:uiPriority="10" w:unhideWhenUsed="0" w:qFormat="1"/>
+    <w:lsdException w:name="Default Paragraph Font" w:uiPriority="1"/>
+    <w:lsdException w:name="Subtitle" w:semiHidden="0" w:uiPriority="11" w:unhideWhenUsed="0" w:qFormat="1"/>
+    <w:lsdException w:name="Strong" w:semiHidden="0" w:uiPriority="22" w:unhideWhenUsed="0" w:qFormat="1"/>
+    <w:lsdException w:name="Emphasis" w:semiHidden="0" w:uiPriority="20" w:unhideWhenUsed="0" w:qFormat="1"/>
+    <w:lsdException w:name="Table Grid" w:semiHidden="0" w:uiPriority="59" w:unhideWhenUsed="0"/>
+    <w:lsdException w:name="Placeholder Text" w:unhideWhenUsed="0"/>
+    <w:lsdException w:name="No Spacing" w:semiHidden="0" w:uiPriority="1" w:unhideWhenUsed="0" w:qFormat="1"/>
+    <w:lsdException w:name="Light Shading" w:semiHidden="0" w:uiPriority="60" w:unhideWhenUsed="0"/>
+    <w:lsdException w:name="Light List" w:semiHidden="0" w:uiPriority="61" w:unhideWhenUsed="0"/>
+    <w:lsdException w:name="Light Grid" w:semiHidden="0" w:uiPriority="62" w:unhideWhenUsed="0"/>
+    <w:lsdException w:name="Medium Shading 1" w:semiHidden="0" w:uiPriority="63" w:unhideWhenUsed="0"/>
+    <w:lsdException w:name="Medium Shading 2" w:semiHidden="0" w:uiPriority="64" w:unhideWhenUsed="0"/>
+    <w:lsdException w:name="Medium List 1" w:semiHidden="0" w:uiPriority="65" w:unhideWhenUsed="0"/>
+    <w:lsdException w:name="Medium List 2" w:semiHidden="0" w:uiPriority="66" w:unhideWhenUsed="0"/>
+    <w:lsdException w:name="Medium Grid 1" w:semiHidden="0" w:uiPriority="67" w:unhideWhenUsed="0"/>
+    <w:lsdException w:name="Medium Grid 2" w:semiHidden="0" w:uiPriority="68" w:unhideWhenUsed="0"/>
+    <w:lsdException w:name="Medium Grid 3" w:semiHidden="0" w:uiPriority="69" w:unhideWhenUsed="0"/>
+    <w:lsdException w:name="Dark List" w:semiHidden="0" w:uiPriority="70" w:unhideWhenUsed="0"/>
+    <w:lsdException w:name="Colorful Shading" w:semiHidden="0" w:uiPriority="71" w:unhideWhenUsed="0"/>
+    <w:lsdException w:name="Colorful List" w:semiHidden="0" w:uiPriority="72" w:unhideWhenUsed="0"/>
+    <w:lsdException w:name="Colorful Grid" w:semiHidden="0" w:uiPriority="73" w:unhideWhenUsed="0"/>
+    <w:lsdException w:name="Light Shading Accent 1" w:semiHidden="0" w:uiPriority="60" w:unhideWhenUsed="0"/>
+    <w:lsdException w:name="Light List Accent 1" w:semiHidden="0" w:uiPriority="61" w:unhideWhenUsed="0"/>
+    <w:lsdException w:name="Light Grid Accent 1" w:semiHidden="0" w:uiPriority="62" w:unhideWhenUsed="0"/>
+    <w:lsdException w:name="Medium Shading 1 Accent 1" w:semiHidden="0" w:uiPriority="63" w:unhideWhenUsed="0"/>
+    <w:lsdException w:name="Medium Shading 2 Accent 1" w:semiHidden="0" w:uiPriority="64" w:unhideWhenUsed="0"/>
+    <w:lsdException w:name="Medium List 1 Accent 1" w:semiHidden="0" w:uiPriority="65" w:unhideWhenUsed="0"/>
+    <w:lsdException w:name="Revision" w:unhideWhenUsed="0"/>
+    <w:lsdException w:name="List Paragraph" w:semiHidden="0" w:uiPriority="34" w:unhideWhenUsed="0" w:qFormat="1"/>
+    <w:lsdException w:name="Quote" w:semiHidden="0" w:uiPriority="29" w:unhideWhenUsed="0" w:qFormat="1"/>
+    <w:lsdException w:name="Intense Quote" w:semiHidden="0" w:uiPriority="30" w:unhideWhenUsed="0" w:qFormat="1"/>
+    <w:lsdException w:name="Medium List 2 Accent 1" w:semiHidden="0" w:uiPriority="66" w:unhideWhenUsed="0"/>
+    <w:lsdException w:name="Medium Grid 1 Accent 1" w:semiHidden="0" w:uiPriority="67" w:unhideWhenUsed="0"/>
+    <w:lsdException w:name="Medium Grid 2 Accent 1" w:semiHidden="0" w:uiPriority="68" w:unhideWhenUsed="0"/>
+    <w:lsdException w:name="Medium Grid 3 Accent 1" w:semiHidden="0" w:uiPriority="69" w:unhideWhenUsed="0"/>
+    <w:lsdException w:name="Dark List Accent 1" w:semiHidden="0" w:uiPriority="70" w:unhideWhenUsed="0"/>
+    <w:lsdException w:name="Colorful Shading Accent 1" w:semiHidden="0" w:uiPriority="71" w:unhideWhenUsed="0"/>
+    <w:lsdException w:name="Colorful List Accent 1" w:semiHidden="0" w:uiPriority="72" w:unhideWhenUsed="0"/>
+    <w:lsdException w:name="Colorful Grid Accent 1" w:semiHidden="0" w:uiPriority="73" w:unhideWhenUsed="0"/>
+    <w:lsdException w:name="Light Shading Accent 2" w:semiHidden="0" w:uiPriority="60" w:unhideWhenUsed="0"/>
+    <w:lsdException w:name="Light List Accent 2" w:semiHidden="0" w:uiPriority="61" w:unhideWhenUsed="0"/>
+    <w:lsdException w:name="Light Grid Accent 2" w:semiHidden="0" w:uiPriority="62" w:unhideWhenUsed="0"/>
+    <w:lsdException w:name="Medium Shading 1 Accent 2" w:semiHidden="0" w:uiPriority="63" w:unhideWhenUsed="0"/>
+    <w:lsdException w:name="Medium Shading 2 Accent 2" w:semiHidden="0" w:uiPriority="64" w:unhideWhenUsed="0"/>
+    <w:lsdException w:name="Medium List 1 Accent 2" w:semiHidden="0" w:uiPriority="65" w:unhideWhenUsed="0"/>
+    <w:lsdException w:name="Medium List 2 Accent 2" w:semiHidden="0" w:uiPriority="66" w:unhideWhenUsed="0"/>
+    <w:lsdException w:name="Medium Grid 1 Accent 2" w:semiHidden="0" w:uiPriority="67" w:unhideWhenUsed="0"/>
+    <w:lsdException w:name="Medium Grid 2 Accent 2" w:semiHidden="0" w:uiPriority="68" w:unhideWhenUsed="0"/>
+    <w:lsdException w:name="Medium Grid 3 Accent 2" w:semiHidden="0" w:uiPriority="69" w:unhideWhenUsed="0"/>
+    <w:lsdException w:name="Dark List Accent 2" w:semiHidden="0" w:uiPriority="70" w:unhideWhenUsed="0"/>
+    <w:lsdException w:name="Colorful Shading Accent 2" w:semiHidden="0" w:uiPriority="71" w:unhideWhenUsed="0"/>
+    <w:lsdException w:name="Colorful List Accent 2" w:semiHidden="0" w:uiPriority="72" w:unhideWhenUsed="0"/>
+    <w:lsdException w:name="Colorful Grid Accent 2" w:semiHidden="0" w:uiPriority="73" w:unhideWhenUsed="0"/>
+    <w:lsdException w:name="Light Shading Accent 3" w:semiHidden="0" w:uiPriority="60" w:unhideWhenUsed="0"/>
+    <w:lsdException w:name="Light List Accent 3" w:semiHidden="0" w:uiPriority="61" w:unhideWhenUsed="0"/>
+    <w:lsdException w:name="Light Grid Accent 3" w:semiHidden="0" w:uiPriority="62" w:unhideWhenUsed="0"/>
+    <w:lsdException w:name="Medium Shading 1 Accent 3" w:semiHidden="0" w:uiPriority="63" w:unhideWhenUsed="0"/>
+    <w:lsdException w:name="Medium Shading 2 Accent 3" w:semiHidden="0" w:uiPriority="64" w:unhideWhenUsed="0"/>
+    <w:lsdException w:name="Medium List 1 Accent 3" w:semiHidden="0" w:uiPriority="65" w:unhideWhenUsed="0"/>
+    <w:lsdException w:name="Medium List 2 Accent 3" w:semiHidden="0" w:uiPriority="66" w:unhideWhenUsed="0"/>
+    <w:lsdException w:name="Medium Grid 1 Accent 3" w:semiHidden="0" w:uiPriority="67" w:unhideWhenUsed="0"/>
+    <w:lsdException w:name="Medium Grid 2 Accent 3" w:semiHidden="0" w:uiPriority="68" w:unhideWhenUsed="0"/>
+    <w:lsdException w:name="Medium Grid 3 Accent 3" w:semiHidden="0" w:uiPriority="69" w:unhideWhenUsed="0"/>
+    <w:lsdException w:name="Dark List Accent 3" w:semiHidden="0" w:uiPriority="70" w:unhideWhenUsed="0"/>
+    <w:lsdException w:name="Colorful Shading Accent 3" w:semiHidden="0" w:uiPriority="71" w:unhideWhenUsed="0"/>
+    <w:lsdException w:name="Colorful List Accent 3" w:semiHidden="0" w:uiPriority="72" w:unhideWhenUsed="0"/>
+    <w:lsdException w:name="Colorful Grid Accent 3" w:semiHidden="0" w:uiPriority="73" w:unhideWhenUsed="0"/>
+    <w:lsdException w:name="Light Shading Accent 4" w:semiHidden="0" w:uiPriority="60" w:unhideWhenUsed="0"/>
+    <w:lsdException w:name="Light List Accent 4" w:semiHidden="0" w:uiPriority="61" w:unhideWhenUsed="0"/>
+    <w:lsdException w:name="Light Grid Accent 4" w:semiHidden="0" w:uiPriority="62" w:unhideWhenUsed="0"/>
+    <w:lsdException w:name="Medium Shading 1 Accent 4" w:semiHidden="0" w:uiPriority="63" w:unhideWhenUsed="0"/>
+    <w:lsdException w:name="Medium Shading 2 Accent 4" w:semiHidden="0" w:uiPriority="64" w:unhideWhenUsed="0"/>
+    <w:lsdException w:name="Medium List 1 Accent 4" w:semiHidden="0" w:uiPriority="65" w:unhideWhenUsed="0"/>
+    <w:lsdException w:name="Medium List 2 Accent 4" w:semiHidden="0" w:uiPriority="66" w:unhideWhenUsed="0"/>
+    <w:lsdException w:name="Medium Grid 1 Accent 4" w:semiHidden="0" w:uiPriority="67" w:unhideWhenUsed="0"/>
+    <w:lsdException w:name="Medium Grid 2 Accent 4" w:semiHidden="0" w:uiPriority="68" w:unhideWhenUsed="0"/>
+    <w:lsdException w:name="Medium Grid 3 Accent 4" w:semiHidden="0" w:uiPriority="69" w:unhideWhenUsed="0"/>
+    <w:lsdException w:name="Dark List Accent 4" w:semiHidden="0" w:uiPriority="70" w:unhideWhenUsed="0"/>
+    <w:lsdException w:name="Colorful Shading Accent 4" w:semiHidden="0" w:uiPriority="71" w:unhideWhenUsed="0"/>
+    <w:lsdException w:name="Colorful List Accent 4" w:semiHidden="0" w:uiPriority="72" w:unhideWhenUsed="0"/>
+    <w:lsdException w:name="Colorful Grid Accent 4" w:semiHidden="0" w:uiPriority="73" w:unhideWhenUsed="0"/>
+    <w:lsdException w:name="Light Shading Accent 5" w:semiHidden="0" w:uiPriority="60" w:unhideWhenUsed="0"/>
+    <w:lsdException w:name="Light List Accent 5" w:semiHidden="0" w:uiPriority="61" w:unhideWhenUsed="0"/>
+    <w:lsdException w:name="Light Grid Accent 5" w:semiHidden="0" w:uiPriority="62" w:unhideWhenUsed="0"/>
+    <w:lsdException w:name="Medium Shading 1 Accent 5" w:semiHidden="0" w:uiPriority="63" w:unhideWhenUsed="0"/>
+    <w:lsdException w:name="Medium Shading 2 Accent 5" w:semiHidden="0" w:uiPriority="64" w:unhideWhenUsed="0"/>
+    <w:lsdException w:name="Medium List 1 Accent 5" w:semiHidden="0" w:uiPriority="65" w:unhideWhenUsed="0"/>
+    <w:lsdException w:name="Medium List 2 Accent 5" w:semiHidden="0" w:uiPriority="66" w:unhideWhenUsed="0"/>
+    <w:lsdException w:name="Medium Grid 1 Accent 5" w:semiHidden="0" w:uiPriority="67" w:unhideWhenUsed="0"/>
+    <w:lsdException w:name="Medium Grid 2 Accent 5" w:semiHidden="0" w:uiPriority="68" w:unhideWhenUsed="0"/>
+    <w:lsdException w:name="Medium Grid 3 Accent 5" w:semiHidden="0" w:uiPriority="69" w:unhideWhenUsed="0"/>
+    <w:lsdException w:name="Dark List Accent 5" w:semiHidden="0" w:uiPriority="70" w:unhideWhenUsed="0"/>
+    <w:lsdException w:name="Colorful Shading Accent 5" w:semiHidden="0" w:uiPriority="71" w:unhideWhenUsed="0"/>
+    <w:lsdException w:name="Colorful List Accent 5" w:semiHidden="0" w:uiPriority="72" w:unhideWhenUsed="0"/>
+    <w:lsdException w:name="Colorful Grid Accent 5" w:semiHidden="0" w:uiPriority="73" w:unhideWhenUsed="0"/>
+    <w:lsdException w:name="Light Shading Accent 6" w:semiHidden="0" w:uiPriority="60" w:unhideWhenUsed="0"/>
+    <w:lsdException w:name="Light List Accent 6" w:semiHidden="0" w:uiPriority="61" w:unhideWhenUsed="0"/>
+    <w:lsdException w:name="Light Grid Accent 6" w:semiHidden="0" w:uiPriority="62" w:unhideWhenUsed="0"/>
+    <w:lsdException w:name="Medium Shading 1 Accent 6" w:semiHidden="0" w:uiPriority="63" w:unhideWhenUsed="0"/>
+    <w:lsdException w:name="Medium Shading 2 Accent 6" w:semiHidden="0" w:uiPriority="64" w:unhideWhenUsed="0"/>
+    <w:lsdException w:name="Medium List 1 Accent 6" w:semiHidden="0" w:uiPriority="65" w:unhideWhenUsed="0"/>
+    <w:lsdException w:name="Medium List 2 Accent 6" w:semiHidden="0" w:uiPriority="66" w:unhideWhenUsed="0"/>
+    <w:lsdException w:name="Medium Grid 1 Accent 6" w:semiHidden="0" w:uiPriority="67" w:unhideWhenUsed="0"/>
+    <w:lsdException w:name="Medium Grid 2 Accent 6" w:semiHidden="0" w:uiPriority="68" w:unhideWhenUsed="0"/>
+    <w:lsdException w:name="Medium Grid 3 Accent 6" w:semiHidden="0" w:uiPriority="69" w:unhideWhenUsed="0"/>
+    <w:lsdException w:name="Dark List Accent 6" w:semiHidden="0" w:uiPriority="70" w:unhideWhenUsed="0"/>
+    <w:lsdException w:name="Colorful Shading Accent 6" w:semiHidden="0" w:uiPriority="71" w:unhideWhenUsed="0"/>
+    <w:lsdException w:name="Colorful List Accent 6" w:semiHidden="0" w:uiPriority="72" w:unhideWhenUsed="0"/>
+    <w:lsdException w:name="Colorful Grid Accent 6" w:semiHidden="0" w:uiPriority="73" w:unhideWhenUsed="0"/>
+    <w:lsdException w:name="Subtle Emphasis" w:semiHidden="0" w:uiPriority="19" w:unhideWhenUsed="0" w:qFormat="1"/>
+    <w:lsdException w:name="Intense Emphasis" w:semiHidden="0" w:uiPriority="21" w:unhideWhenUsed="0" w:qFormat="1"/>
+    <w:lsdException w:name="Subtle Reference" w:semiHidden="0" w:uiPriority="31" w:unhideWhenUsed="0" w:qFormat="1"/>
+    <w:lsdException w:name="Intense Reference" w:semiHidden="0" w:uiPriority="32" w:unhideWhenUsed="0" w:qFormat="1"/>
+    <w:lsdException w:name="Book Title" w:semiHidden="0" w:uiPriority="33" w:unhideWhenUsed="0" w:qFormat="1"/>
+    <w:lsdException w:name="Bibliography" w:uiPriority="37"/>
+    <w:lsdException w:name="TOC Heading" w:uiPriority="39" w:qFormat="1"/>
   </w:latentStyles>
   <w:style w:type="paragraph" w:default="1" w:styleId="Normal">
     <w:name w:val="Normal"/>
@@ -2252,7 +2260,6 @@
       <w:spacing w:after="0" w:line="240" w:lineRule="auto"/>
     </w:pPr>
     <w:tblPr>
-      <w:tblInd w:w="0" w:type="dxa"/>
       <w:tblBorders>
         <w:top w:val="single" w:sz="4" w:space="0" w:color="auto"/>
         <w:left w:val="single" w:sz="4" w:space="0" w:color="auto"/>
@@ -2261,12 +2268,849 @@
         <w:insideH w:val="single" w:sz="4" w:space="0" w:color="auto"/>
         <w:insideV w:val="single" w:sz="4" w:space="0" w:color="auto"/>
       </w:tblBorders>
+    </w:tblPr>
+  </w:style>
+  <w:style w:type="paragraph" w:customStyle="1" w:styleId="Coptic">
+    <w:name w:val="Coptic"/>
+    <w:basedOn w:val="Normal"/>
+    <w:link w:val="CopticChar"/>
+    <w:qFormat/>
+    <w:rsid w:val="00A511D4"/>
+    <w:rPr>
+      <w:rFonts w:ascii="FreeSerifAvvaShenouda" w:hAnsi="FreeSerifAvvaShenouda"/>
+    </w:rPr>
+  </w:style>
+  <w:style w:type="paragraph" w:styleId="BalloonText">
+    <w:name w:val="Balloon Text"/>
+    <w:basedOn w:val="Normal"/>
+    <w:link w:val="BalloonTextChar"/>
+    <w:uiPriority w:val="99"/>
+    <w:semiHidden/>
+    <w:unhideWhenUsed/>
+    <w:rsid w:val="00C35319"/>
+    <w:pPr>
+      <w:spacing w:after="0" w:line="240" w:lineRule="auto"/>
+    </w:pPr>
+    <w:rPr>
+      <w:rFonts w:ascii="Tahoma" w:hAnsi="Tahoma" w:cs="Tahoma"/>
+      <w:sz w:val="16"/>
+      <w:szCs w:val="16"/>
+    </w:rPr>
+  </w:style>
+  <w:style w:type="character" w:customStyle="1" w:styleId="CopticChar">
+    <w:name w:val="Coptic Char"/>
+    <w:basedOn w:val="DefaultParagraphFont"/>
+    <w:link w:val="Coptic"/>
+    <w:rsid w:val="00A511D4"/>
+    <w:rPr>
+      <w:rFonts w:ascii="FreeSerifAvvaShenouda" w:hAnsi="FreeSerifAvvaShenouda"/>
+    </w:rPr>
+  </w:style>
+  <w:style w:type="character" w:customStyle="1" w:styleId="BalloonTextChar">
+    <w:name w:val="Balloon Text Char"/>
+    <w:basedOn w:val="DefaultParagraphFont"/>
+    <w:link w:val="BalloonText"/>
+    <w:uiPriority w:val="99"/>
+    <w:semiHidden/>
+    <w:rsid w:val="00C35319"/>
+    <w:rPr>
+      <w:rFonts w:ascii="Tahoma" w:hAnsi="Tahoma" w:cs="Tahoma"/>
+      <w:sz w:val="16"/>
+      <w:szCs w:val="16"/>
+    </w:rPr>
+  </w:style>
+  <w:style w:type="paragraph" w:customStyle="1" w:styleId="CopticVerse">
+    <w:name w:val="Coptic Verse"/>
+    <w:basedOn w:val="Normal"/>
+    <w:link w:val="CopticVerseChar"/>
+    <w:qFormat/>
+    <w:rsid w:val="00C35319"/>
+    <w:pPr>
+      <w:spacing w:after="240" w:line="360" w:lineRule="exact"/>
+    </w:pPr>
+    <w:rPr>
+      <w:rFonts w:ascii="FreeSerifAvvaShenouda" w:hAnsi="FreeSerifAvvaShenouda" w:cs="Calibri"/>
+      <w:noProof/>
+      <w:sz w:val="24"/>
+    </w:rPr>
+  </w:style>
+  <w:style w:type="character" w:customStyle="1" w:styleId="CopticVerseChar">
+    <w:name w:val="Coptic Verse Char"/>
+    <w:basedOn w:val="DefaultParagraphFont"/>
+    <w:link w:val="CopticVerse"/>
+    <w:rsid w:val="00C35319"/>
+    <w:rPr>
+      <w:rFonts w:ascii="FreeSerifAvvaShenouda" w:hAnsi="FreeSerifAvvaShenouda" w:cs="Calibri"/>
+      <w:noProof/>
+      <w:sz w:val="24"/>
+    </w:rPr>
+  </w:style>
+  <w:style w:type="paragraph" w:customStyle="1" w:styleId="EngEnd">
+    <w:name w:val="EngEnd"/>
+    <w:basedOn w:val="Normal"/>
+    <w:link w:val="EngEndChar"/>
+    <w:qFormat/>
+    <w:rsid w:val="00C35319"/>
+    <w:pPr>
+      <w:spacing w:after="360" w:line="360" w:lineRule="exact"/>
+    </w:pPr>
+    <w:rPr>
+      <w:rFonts w:ascii="Garamond" w:eastAsia="Times New Roman" w:hAnsi="Garamond" w:cs="Times New Roman"/>
+      <w:color w:val="000000"/>
+      <w:sz w:val="24"/>
+      <w:szCs w:val="24"/>
+    </w:rPr>
+  </w:style>
+  <w:style w:type="character" w:customStyle="1" w:styleId="EngEndChar">
+    <w:name w:val="EngEnd Char"/>
+    <w:basedOn w:val="DefaultParagraphFont"/>
+    <w:link w:val="EngEnd"/>
+    <w:rsid w:val="00C35319"/>
+    <w:rPr>
+      <w:rFonts w:ascii="Garamond" w:eastAsia="Times New Roman" w:hAnsi="Garamond" w:cs="Times New Roman"/>
+      <w:color w:val="000000"/>
+      <w:sz w:val="24"/>
+      <w:szCs w:val="24"/>
+    </w:rPr>
+  </w:style>
+  <w:style w:type="character" w:customStyle="1" w:styleId="Heading2Char">
+    <w:name w:val="Heading 2 Char"/>
+    <w:basedOn w:val="DefaultParagraphFont"/>
+    <w:link w:val="Heading2"/>
+    <w:uiPriority w:val="9"/>
+    <w:rsid w:val="00FF381F"/>
+    <w:rPr>
+      <w:rFonts w:ascii="Garamond" w:eastAsiaTheme="majorEastAsia" w:hAnsi="Garamond" w:cstheme="majorBidi"/>
+      <w:b/>
+      <w:bCs/>
+      <w:sz w:val="32"/>
+      <w:szCs w:val="26"/>
+      <w:lang w:val="en-CA"/>
+    </w:rPr>
+  </w:style>
+  <w:style w:type="paragraph" w:customStyle="1" w:styleId="Heading2non-TOC">
+    <w:name w:val="Heading 2 non-TOC"/>
+    <w:basedOn w:val="Heading2"/>
+    <w:link w:val="Heading2non-TOCChar"/>
+    <w:qFormat/>
+    <w:rsid w:val="00FF381F"/>
+    <w:pPr>
+      <w:pageBreakBefore w:val="0"/>
+      <w:spacing w:before="0"/>
+      <w:outlineLvl w:val="9"/>
+    </w:pPr>
+    <w:rPr>
+      <w:rFonts w:ascii="FreeSerifAvvaShenouda" w:hAnsi="FreeSerifAvvaShenouda" w:cs="FreeSerifAvvaShenouda"/>
+      <w:noProof/>
+    </w:rPr>
+  </w:style>
+  <w:style w:type="character" w:customStyle="1" w:styleId="Heading2non-TOCChar">
+    <w:name w:val="Heading 2 non-TOC Char"/>
+    <w:basedOn w:val="Heading2Char"/>
+    <w:link w:val="Heading2non-TOC"/>
+    <w:rsid w:val="00FF381F"/>
+    <w:rPr>
+      <w:rFonts w:ascii="FreeSerifAvvaShenouda" w:eastAsiaTheme="majorEastAsia" w:hAnsi="FreeSerifAvvaShenouda" w:cs="FreeSerifAvvaShenouda"/>
+      <w:b/>
+      <w:bCs/>
+      <w:noProof/>
+      <w:sz w:val="32"/>
+      <w:szCs w:val="26"/>
+      <w:lang w:val="en-CA"/>
+    </w:rPr>
+  </w:style>
+  <w:style w:type="character" w:customStyle="1" w:styleId="Heading4Char">
+    <w:name w:val="Heading 4 Char"/>
+    <w:basedOn w:val="DefaultParagraphFont"/>
+    <w:link w:val="Heading4"/>
+    <w:uiPriority w:val="9"/>
+    <w:rsid w:val="00FF381F"/>
+    <w:rPr>
+      <w:rFonts w:asciiTheme="majorHAnsi" w:eastAsiaTheme="majorEastAsia" w:hAnsiTheme="majorHAnsi" w:cstheme="majorBidi"/>
+      <w:b/>
+      <w:bCs/>
+      <w:i/>
+      <w:iCs/>
+      <w:color w:val="4F81BD" w:themeColor="accent1"/>
+    </w:rPr>
+  </w:style>
+  <w:style w:type="paragraph" w:customStyle="1" w:styleId="Heading3non-TOC">
+    <w:name w:val="Heading 3 non-TOC"/>
+    <w:basedOn w:val="Heading3"/>
+    <w:link w:val="Heading3non-TOCChar"/>
+    <w:qFormat/>
+    <w:rsid w:val="00FF381F"/>
+    <w:pPr>
+      <w:spacing w:before="0" w:after="240" w:line="276" w:lineRule="auto"/>
+      <w:jc w:val="center"/>
+      <w:outlineLvl w:val="9"/>
+    </w:pPr>
+    <w:rPr>
+      <w:rFonts w:ascii="FreeSerifAvvaShenouda" w:hAnsi="FreeSerifAvvaShenouda" w:cs="FreeSerifAvvaShenouda"/>
+      <w:color w:val="auto"/>
+      <w:sz w:val="28"/>
+      <w:lang w:val="en-CA"/>
+    </w:rPr>
+  </w:style>
+  <w:style w:type="character" w:customStyle="1" w:styleId="Heading3non-TOCChar">
+    <w:name w:val="Heading 3 non-TOC Char"/>
+    <w:basedOn w:val="Heading3Char"/>
+    <w:link w:val="Heading3non-TOC"/>
+    <w:rsid w:val="00FF381F"/>
+    <w:rPr>
+      <w:rFonts w:ascii="FreeSerifAvvaShenouda" w:eastAsiaTheme="majorEastAsia" w:hAnsi="FreeSerifAvvaShenouda" w:cs="FreeSerifAvvaShenouda"/>
+      <w:b/>
+      <w:bCs/>
+      <w:color w:val="4F81BD" w:themeColor="accent1"/>
+      <w:sz w:val="28"/>
+      <w:lang w:val="en-CA"/>
+    </w:rPr>
+  </w:style>
+  <w:style w:type="character" w:customStyle="1" w:styleId="Heading3Char">
+    <w:name w:val="Heading 3 Char"/>
+    <w:basedOn w:val="DefaultParagraphFont"/>
+    <w:link w:val="Heading3"/>
+    <w:uiPriority w:val="9"/>
+    <w:semiHidden/>
+    <w:rsid w:val="00FF381F"/>
+    <w:rPr>
+      <w:rFonts w:asciiTheme="majorHAnsi" w:eastAsiaTheme="majorEastAsia" w:hAnsiTheme="majorHAnsi" w:cstheme="majorBidi"/>
+      <w:b/>
+      <w:bCs/>
+      <w:color w:val="4F81BD" w:themeColor="accent1"/>
+    </w:rPr>
+  </w:style>
+  <w:style w:type="character" w:styleId="CommentReference">
+    <w:name w:val="annotation reference"/>
+    <w:basedOn w:val="DefaultParagraphFont"/>
+    <w:semiHidden/>
+    <w:unhideWhenUsed/>
+    <w:rsid w:val="00F75DA5"/>
+    <w:rPr>
+      <w:sz w:val="16"/>
+      <w:szCs w:val="16"/>
+    </w:rPr>
+  </w:style>
+  <w:style w:type="paragraph" w:styleId="CommentText">
+    <w:name w:val="annotation text"/>
+    <w:basedOn w:val="Normal"/>
+    <w:link w:val="CommentTextChar"/>
+    <w:semiHidden/>
+    <w:unhideWhenUsed/>
+    <w:rsid w:val="00F75DA5"/>
+    <w:pPr>
+      <w:spacing w:line="240" w:lineRule="auto"/>
+    </w:pPr>
+    <w:rPr>
+      <w:rFonts w:ascii="Garamond" w:hAnsi="Garamond"/>
+      <w:sz w:val="20"/>
+      <w:szCs w:val="20"/>
+      <w:lang w:val="en-CA"/>
+    </w:rPr>
+  </w:style>
+  <w:style w:type="character" w:customStyle="1" w:styleId="CommentTextChar">
+    <w:name w:val="Comment Text Char"/>
+    <w:basedOn w:val="DefaultParagraphFont"/>
+    <w:link w:val="CommentText"/>
+    <w:uiPriority w:val="99"/>
+    <w:semiHidden/>
+    <w:rsid w:val="00F75DA5"/>
+    <w:rPr>
+      <w:rFonts w:ascii="Garamond" w:hAnsi="Garamond"/>
+      <w:sz w:val="20"/>
+      <w:szCs w:val="20"/>
+      <w:lang w:val="en-CA"/>
+    </w:rPr>
+  </w:style>
+  <w:style w:type="paragraph" w:customStyle="1" w:styleId="CopticInd">
+    <w:name w:val="CopticInd"/>
+    <w:basedOn w:val="Normal"/>
+    <w:link w:val="CopticIndChar"/>
+    <w:qFormat/>
+    <w:rsid w:val="00F75DA5"/>
+    <w:pPr>
+      <w:spacing w:after="0" w:line="360" w:lineRule="exact"/>
+      <w:ind w:firstLine="144"/>
+      <w:jc w:val="left"/>
+    </w:pPr>
+    <w:rPr>
+      <w:rFonts w:ascii="FreeSerifAvvaShenouda" w:hAnsi="FreeSerifAvvaShenouda" w:cs="Calibri"/>
+      <w:noProof/>
+      <w:sz w:val="24"/>
+    </w:rPr>
+  </w:style>
+  <w:style w:type="character" w:customStyle="1" w:styleId="CopticIndChar">
+    <w:name w:val="CopticInd Char"/>
+    <w:basedOn w:val="DefaultParagraphFont"/>
+    <w:link w:val="CopticInd"/>
+    <w:rsid w:val="00F75DA5"/>
+    <w:rPr>
+      <w:rFonts w:ascii="FreeSerifAvvaShenouda" w:hAnsi="FreeSerifAvvaShenouda" w:cs="Calibri"/>
+      <w:noProof/>
+      <w:sz w:val="24"/>
+    </w:rPr>
+  </w:style>
+  <w:style w:type="paragraph" w:customStyle="1" w:styleId="EngInd">
+    <w:name w:val="EngInd"/>
+    <w:basedOn w:val="Normal"/>
+    <w:link w:val="EngIndChar"/>
+    <w:qFormat/>
+    <w:rsid w:val="00F75DA5"/>
+    <w:pPr>
+      <w:spacing w:after="0" w:line="360" w:lineRule="exact"/>
+      <w:ind w:firstLine="144"/>
+      <w:contextualSpacing/>
+      <w:jc w:val="left"/>
+    </w:pPr>
+    <w:rPr>
+      <w:rFonts w:ascii="Garamond" w:eastAsia="Times New Roman" w:hAnsi="Garamond" w:cs="Times New Roman"/>
+      <w:color w:val="000000"/>
+      <w:sz w:val="24"/>
+      <w:szCs w:val="24"/>
+    </w:rPr>
+  </w:style>
+  <w:style w:type="character" w:customStyle="1" w:styleId="EngIndChar">
+    <w:name w:val="EngInd Char"/>
+    <w:basedOn w:val="DefaultParagraphFont"/>
+    <w:link w:val="EngInd"/>
+    <w:rsid w:val="00F75DA5"/>
+    <w:rPr>
+      <w:rFonts w:ascii="Garamond" w:eastAsia="Times New Roman" w:hAnsi="Garamond" w:cs="Times New Roman"/>
+      <w:color w:val="000000"/>
+      <w:sz w:val="24"/>
+      <w:szCs w:val="24"/>
+    </w:rPr>
+  </w:style>
+  <w:style w:type="paragraph" w:styleId="Title">
+    <w:name w:val="Title"/>
+    <w:basedOn w:val="Normal"/>
+    <w:next w:val="Normal"/>
+    <w:link w:val="TitleChar"/>
+    <w:uiPriority w:val="10"/>
+    <w:qFormat/>
+    <w:rsid w:val="00F75DA5"/>
+    <w:pPr>
+      <w:framePr w:wrap="around" w:vAnchor="text" w:hAnchor="text" w:y="1"/>
+      <w:pBdr>
+        <w:bottom w:val="single" w:sz="8" w:space="4" w:color="4F81BD" w:themeColor="accent1"/>
+      </w:pBdr>
+      <w:spacing w:after="300" w:line="480" w:lineRule="auto"/>
+      <w:contextualSpacing/>
+      <w:jc w:val="center"/>
+    </w:pPr>
+    <w:rPr>
+      <w:rFonts w:asciiTheme="majorHAnsi" w:eastAsiaTheme="majorEastAsia" w:hAnsiTheme="majorHAnsi" w:cstheme="majorBidi"/>
+      <w:spacing w:val="5"/>
+      <w:kern w:val="28"/>
+      <w:sz w:val="52"/>
+      <w:szCs w:val="52"/>
+      <w:lang w:val="en-CA"/>
+    </w:rPr>
+  </w:style>
+  <w:style w:type="character" w:customStyle="1" w:styleId="TitleChar">
+    <w:name w:val="Title Char"/>
+    <w:basedOn w:val="DefaultParagraphFont"/>
+    <w:link w:val="Title"/>
+    <w:uiPriority w:val="10"/>
+    <w:rsid w:val="00F75DA5"/>
+    <w:rPr>
+      <w:rFonts w:asciiTheme="majorHAnsi" w:eastAsiaTheme="majorEastAsia" w:hAnsiTheme="majorHAnsi" w:cstheme="majorBidi"/>
+      <w:spacing w:val="5"/>
+      <w:kern w:val="28"/>
+      <w:sz w:val="52"/>
+      <w:szCs w:val="52"/>
+      <w:lang w:val="en-CA"/>
+    </w:rPr>
+  </w:style>
+  <w:style w:type="paragraph" w:styleId="CommentSubject">
+    <w:name w:val="annotation subject"/>
+    <w:basedOn w:val="CommentText"/>
+    <w:next w:val="CommentText"/>
+    <w:link w:val="CommentSubjectChar"/>
+    <w:uiPriority w:val="99"/>
+    <w:semiHidden/>
+    <w:unhideWhenUsed/>
+    <w:rsid w:val="004F6B02"/>
+    <w:rPr>
+      <w:rFonts w:ascii="Times New Roman" w:hAnsi="Times New Roman"/>
+      <w:b/>
+      <w:bCs/>
+      <w:lang w:val="en-US"/>
+    </w:rPr>
+  </w:style>
+  <w:style w:type="character" w:customStyle="1" w:styleId="CommentSubjectChar">
+    <w:name w:val="Comment Subject Char"/>
+    <w:basedOn w:val="CommentTextChar"/>
+    <w:link w:val="CommentSubject"/>
+    <w:uiPriority w:val="99"/>
+    <w:semiHidden/>
+    <w:rsid w:val="004F6B02"/>
+    <w:rPr>
+      <w:rFonts w:ascii="Times New Roman" w:hAnsi="Times New Roman"/>
+      <w:b/>
+      <w:bCs/>
+      <w:sz w:val="20"/>
+      <w:szCs w:val="20"/>
+      <w:lang w:val="en-CA"/>
+    </w:rPr>
+  </w:style>
+  <w:style w:type="paragraph" w:customStyle="1" w:styleId="EngIndEnd">
+    <w:name w:val="EngIndEnd"/>
+    <w:basedOn w:val="Normal"/>
+    <w:link w:val="EngIndEndChar"/>
+    <w:qFormat/>
+    <w:rsid w:val="007704BE"/>
+    <w:pPr>
+      <w:spacing w:after="360" w:line="360" w:lineRule="exact"/>
+      <w:ind w:firstLine="144"/>
+      <w:jc w:val="left"/>
+    </w:pPr>
+    <w:rPr>
+      <w:rFonts w:ascii="Garamond" w:hAnsi="Garamond" w:cs="Times New Roman"/>
+      <w:color w:val="000000"/>
+      <w:sz w:val="24"/>
+      <w:szCs w:val="24"/>
+    </w:rPr>
+  </w:style>
+  <w:style w:type="character" w:customStyle="1" w:styleId="EngIndEndChar">
+    <w:name w:val="EngIndEnd Char"/>
+    <w:basedOn w:val="DefaultParagraphFont"/>
+    <w:link w:val="EngIndEnd"/>
+    <w:rsid w:val="007704BE"/>
+    <w:rPr>
+      <w:rFonts w:ascii="Garamond" w:hAnsi="Garamond" w:cs="Times New Roman"/>
+      <w:color w:val="000000"/>
+      <w:sz w:val="24"/>
+      <w:szCs w:val="24"/>
+    </w:rPr>
+  </w:style>
+  <w:style w:type="paragraph" w:customStyle="1" w:styleId="CoptIndEnd">
+    <w:name w:val="CoptIndEnd"/>
+    <w:basedOn w:val="Normal"/>
+    <w:link w:val="CoptIndEndChar"/>
+    <w:qFormat/>
+    <w:rsid w:val="007704BE"/>
+    <w:pPr>
+      <w:spacing w:after="360" w:line="360" w:lineRule="exact"/>
+      <w:ind w:firstLine="144"/>
+      <w:jc w:val="left"/>
+    </w:pPr>
+    <w:rPr>
+      <w:rFonts w:ascii="FreeSerifAvvaShenouda" w:hAnsi="FreeSerifAvvaShenouda" w:cs="Calibri"/>
+      <w:noProof/>
+      <w:sz w:val="24"/>
+    </w:rPr>
+  </w:style>
+  <w:style w:type="character" w:customStyle="1" w:styleId="CoptIndEndChar">
+    <w:name w:val="CoptIndEnd Char"/>
+    <w:basedOn w:val="DefaultParagraphFont"/>
+    <w:link w:val="CoptIndEnd"/>
+    <w:rsid w:val="007704BE"/>
+    <w:rPr>
+      <w:rFonts w:ascii="FreeSerifAvvaShenouda" w:hAnsi="FreeSerifAvvaShenouda" w:cs="Calibri"/>
+      <w:noProof/>
+      <w:sz w:val="24"/>
+    </w:rPr>
+  </w:style>
+  <w:style w:type="paragraph" w:customStyle="1" w:styleId="EnglishHangEndNoCoptic">
+    <w:name w:val="English Hang End No Coptic"/>
+    <w:basedOn w:val="Normal"/>
+    <w:qFormat/>
+    <w:rsid w:val="005F6E4D"/>
+    <w:pPr>
+      <w:spacing w:after="240" w:line="240" w:lineRule="auto"/>
+      <w:ind w:left="432" w:hanging="432"/>
+      <w:jc w:val="left"/>
+    </w:pPr>
+    <w:rPr>
+      <w:rFonts w:ascii="Garamond" w:eastAsia="Times New Roman" w:hAnsi="Garamond" w:cs="Times New Roman"/>
+      <w:color w:val="000000"/>
+      <w:sz w:val="24"/>
+      <w:szCs w:val="24"/>
+    </w:rPr>
+  </w:style>
+  <w:style w:type="paragraph" w:customStyle="1" w:styleId="EnglishHangNoCoptic">
+    <w:name w:val="English Hang No Coptic"/>
+    <w:basedOn w:val="Normal"/>
+    <w:qFormat/>
+    <w:rsid w:val="005F6E4D"/>
+    <w:pPr>
+      <w:spacing w:after="0" w:line="240" w:lineRule="auto"/>
+      <w:ind w:left="432" w:hanging="432"/>
+      <w:jc w:val="left"/>
+    </w:pPr>
+    <w:rPr>
+      <w:rFonts w:ascii="Garamond" w:hAnsi="Garamond" w:cs="Times New Roman"/>
+      <w:color w:val="000000"/>
+      <w:sz w:val="24"/>
+      <w:szCs w:val="24"/>
+    </w:rPr>
+  </w:style>
+  <w:style w:type="character" w:styleId="FootnoteReference">
+    <w:name w:val="footnote reference"/>
+    <w:basedOn w:val="DefaultParagraphFont"/>
+    <w:uiPriority w:val="99"/>
+    <w:rsid w:val="005F6E4D"/>
+    <w:rPr>
+      <w:vertAlign w:val="superscript"/>
+    </w:rPr>
+  </w:style>
+  <w:style w:type="paragraph" w:styleId="FootnoteText">
+    <w:name w:val="footnote text"/>
+    <w:basedOn w:val="Normal"/>
+    <w:link w:val="FootnoteTextChar"/>
+    <w:uiPriority w:val="99"/>
+    <w:rsid w:val="005F6E4D"/>
+    <w:pPr>
+      <w:widowControl w:val="0"/>
+      <w:spacing w:after="0" w:line="240" w:lineRule="auto"/>
+      <w:jc w:val="left"/>
+    </w:pPr>
+    <w:rPr>
+      <w:rFonts w:ascii="Cambria" w:eastAsia="Times New Roman" w:hAnsi="Cambria" w:cs="Times New Roman"/>
+      <w:sz w:val="24"/>
+      <w:szCs w:val="20"/>
+    </w:rPr>
+  </w:style>
+  <w:style w:type="character" w:customStyle="1" w:styleId="FootnoteTextChar">
+    <w:name w:val="Footnote Text Char"/>
+    <w:basedOn w:val="DefaultParagraphFont"/>
+    <w:link w:val="FootnoteText"/>
+    <w:uiPriority w:val="99"/>
+    <w:rsid w:val="005F6E4D"/>
+    <w:rPr>
+      <w:rFonts w:ascii="Cambria" w:eastAsia="Times New Roman" w:hAnsi="Cambria" w:cs="Times New Roman"/>
+      <w:sz w:val="24"/>
+      <w:szCs w:val="20"/>
+    </w:rPr>
+  </w:style>
+  <w:style w:type="paragraph" w:customStyle="1" w:styleId="Rubric">
+    <w:name w:val="Rubric"/>
+    <w:basedOn w:val="Normal"/>
+    <w:qFormat/>
+    <w:rsid w:val="00E64B9D"/>
+    <w:pPr>
+      <w:spacing w:line="276" w:lineRule="auto"/>
+    </w:pPr>
+    <w:rPr>
+      <w:rFonts w:ascii="Garamond" w:hAnsi="Garamond"/>
+      <w:i/>
+      <w:sz w:val="24"/>
+      <w:lang w:val="en-CA"/>
+    </w:rPr>
+  </w:style>
+  <w:style w:type="paragraph" w:customStyle="1" w:styleId="footnote">
+    <w:name w:val="footnote"/>
+    <w:basedOn w:val="FootnoteText"/>
+    <w:link w:val="footnoteChar"/>
+    <w:qFormat/>
+    <w:rsid w:val="00E64B9D"/>
+    <w:rPr>
+      <w:rFonts w:ascii="Garamond" w:hAnsi="Garamond"/>
+      <w:sz w:val="18"/>
+    </w:rPr>
+  </w:style>
+  <w:style w:type="character" w:customStyle="1" w:styleId="footnoteChar">
+    <w:name w:val="footnote Char"/>
+    <w:basedOn w:val="FootnoteTextChar"/>
+    <w:link w:val="footnote"/>
+    <w:rsid w:val="00E64B9D"/>
+    <w:rPr>
+      <w:rFonts w:ascii="Garamond" w:eastAsia="Times New Roman" w:hAnsi="Garamond" w:cs="Times New Roman"/>
+      <w:sz w:val="18"/>
+      <w:szCs w:val="20"/>
+    </w:rPr>
+  </w:style>
+</w:styles>
+</file>
+
+<file path=word/stylesWithEffects.xml><?xml version="1.0" encoding="utf-8"?>
+<w:styles xmlns:wpc="http://schemas.microsoft.com/office/word/2010/wordprocessingCanvas" xmlns:mc="http://schemas.openxmlformats.org/markup-compatibility/2006" xmlns:o="urn:schemas-microsoft-com:office:office" xmlns:r="http://schemas.openxmlformats.org/officeDocument/2006/relationships" xmlns:m="http://schemas.openxmlformats.org/officeDocument/2006/math" xmlns:v="urn:schemas-microsoft-com:vml" xmlns:wp14="http://schemas.microsoft.com/office/word/2010/wordprocessingDrawing" xmlns:wp="http://schemas.openxmlformats.org/drawingml/2006/wordprocessingDrawing" xmlns:w10="urn:schemas-microsoft-com:office:word" xmlns:w="http://schemas.openxmlformats.org/wordprocessingml/2006/main" xmlns:w14="http://schemas.microsoft.com/office/word/2010/wordml" xmlns:wpg="http://schemas.microsoft.com/office/word/2010/wordprocessingGroup" xmlns:wpi="http://schemas.microsoft.com/office/word/2010/wordprocessingInk" xmlns:wne="http://schemas.microsoft.com/office/word/2006/wordml" xmlns:wps="http://schemas.microsoft.com/office/word/2010/wordprocessingShape" mc:Ignorable="w14 wp14">
+  <w:docDefaults>
+    <w:rPrDefault>
+      <w:rPr>
+        <w:rFonts w:asciiTheme="minorHAnsi" w:eastAsiaTheme="minorHAnsi" w:hAnsiTheme="minorHAnsi" w:cstheme="minorBidi"/>
+        <w:sz w:val="22"/>
+        <w:szCs w:val="22"/>
+        <w:lang w:val="en-US" w:eastAsia="en-US" w:bidi="ar-SA"/>
+      </w:rPr>
+    </w:rPrDefault>
+    <w:pPrDefault>
+      <w:pPr>
+        <w:spacing w:after="200" w:line="276" w:lineRule="auto"/>
+      </w:pPr>
+    </w:pPrDefault>
+  </w:docDefaults>
+  <w:latentStyles w:defLockedState="0" w:defUIPriority="99" w:defSemiHidden="1" w:defUnhideWhenUsed="1" w:defQFormat="0" w:count="267">
+    <w:lsdException w:name="Normal" w:semiHidden="0" w:uiPriority="0" w:unhideWhenUsed="0" w:qFormat="1"/>
+    <w:lsdException w:name="heading 1" w:semiHidden="0" w:uiPriority="9" w:unhideWhenUsed="0" w:qFormat="1"/>
+    <w:lsdException w:name="heading 2" w:uiPriority="9" w:qFormat="1"/>
+    <w:lsdException w:name="heading 3" w:uiPriority="9" w:qFormat="1"/>
+    <w:lsdException w:name="heading 4" w:uiPriority="9" w:qFormat="1"/>
+    <w:lsdException w:name="heading 5" w:uiPriority="9" w:qFormat="1"/>
+    <w:lsdException w:name="heading 6" w:uiPriority="9" w:qFormat="1"/>
+    <w:lsdException w:name="heading 7" w:uiPriority="9" w:qFormat="1"/>
+    <w:lsdException w:name="heading 8" w:uiPriority="9" w:qFormat="1"/>
+    <w:lsdException w:name="heading 9" w:uiPriority="9" w:qFormat="1"/>
+    <w:lsdException w:name="toc 1" w:uiPriority="39"/>
+    <w:lsdException w:name="toc 2" w:uiPriority="39"/>
+    <w:lsdException w:name="toc 3" w:uiPriority="39"/>
+    <w:lsdException w:name="toc 4" w:uiPriority="39"/>
+    <w:lsdException w:name="toc 5" w:uiPriority="39"/>
+    <w:lsdException w:name="toc 6" w:uiPriority="39"/>
+    <w:lsdException w:name="toc 7" w:uiPriority="39"/>
+    <w:lsdException w:name="toc 8" w:uiPriority="39"/>
+    <w:lsdException w:name="toc 9" w:uiPriority="39"/>
+    <w:lsdException w:name="annotation text" w:uiPriority="0"/>
+    <w:lsdException w:name="caption" w:uiPriority="35" w:qFormat="1"/>
+    <w:lsdException w:name="annotation reference" w:uiPriority="0"/>
+    <w:lsdException w:name="Title" w:semiHidden="0" w:uiPriority="10" w:unhideWhenUsed="0" w:qFormat="1"/>
+    <w:lsdException w:name="Default Paragraph Font" w:uiPriority="1"/>
+    <w:lsdException w:name="Subtitle" w:semiHidden="0" w:uiPriority="11" w:unhideWhenUsed="0" w:qFormat="1"/>
+    <w:lsdException w:name="Strong" w:semiHidden="0" w:uiPriority="22" w:unhideWhenUsed="0" w:qFormat="1"/>
+    <w:lsdException w:name="Emphasis" w:semiHidden="0" w:uiPriority="20" w:unhideWhenUsed="0" w:qFormat="1"/>
+    <w:lsdException w:name="Table Grid" w:semiHidden="0" w:uiPriority="59" w:unhideWhenUsed="0"/>
+    <w:lsdException w:name="Placeholder Text" w:unhideWhenUsed="0"/>
+    <w:lsdException w:name="No Spacing" w:semiHidden="0" w:uiPriority="1" w:unhideWhenUsed="0" w:qFormat="1"/>
+    <w:lsdException w:name="Light Shading" w:semiHidden="0" w:uiPriority="60" w:unhideWhenUsed="0"/>
+    <w:lsdException w:name="Light List" w:semiHidden="0" w:uiPriority="61" w:unhideWhenUsed="0"/>
+    <w:lsdException w:name="Light Grid" w:semiHidden="0" w:uiPriority="62" w:unhideWhenUsed="0"/>
+    <w:lsdException w:name="Medium Shading 1" w:semiHidden="0" w:uiPriority="63" w:unhideWhenUsed="0"/>
+    <w:lsdException w:name="Medium Shading 2" w:semiHidden="0" w:uiPriority="64" w:unhideWhenUsed="0"/>
+    <w:lsdException w:name="Medium List 1" w:semiHidden="0" w:uiPriority="65" w:unhideWhenUsed="0"/>
+    <w:lsdException w:name="Medium List 2" w:semiHidden="0" w:uiPriority="66" w:unhideWhenUsed="0"/>
+    <w:lsdException w:name="Medium Grid 1" w:semiHidden="0" w:uiPriority="67" w:unhideWhenUsed="0"/>
+    <w:lsdException w:name="Medium Grid 2" w:semiHidden="0" w:uiPriority="68" w:unhideWhenUsed="0"/>
+    <w:lsdException w:name="Medium Grid 3" w:semiHidden="0" w:uiPriority="69" w:unhideWhenUsed="0"/>
+    <w:lsdException w:name="Dark List" w:semiHidden="0" w:uiPriority="70" w:unhideWhenUsed="0"/>
+    <w:lsdException w:name="Colorful Shading" w:semiHidden="0" w:uiPriority="71" w:unhideWhenUsed="0"/>
+    <w:lsdException w:name="Colorful List" w:semiHidden="0" w:uiPriority="72" w:unhideWhenUsed="0"/>
+    <w:lsdException w:name="Colorful Grid" w:semiHidden="0" w:uiPriority="73" w:unhideWhenUsed="0"/>
+    <w:lsdException w:name="Light Shading Accent 1" w:semiHidden="0" w:uiPriority="60" w:unhideWhenUsed="0"/>
+    <w:lsdException w:name="Light List Accent 1" w:semiHidden="0" w:uiPriority="61" w:unhideWhenUsed="0"/>
+    <w:lsdException w:name="Light Grid Accent 1" w:semiHidden="0" w:uiPriority="62" w:unhideWhenUsed="0"/>
+    <w:lsdException w:name="Medium Shading 1 Accent 1" w:semiHidden="0" w:uiPriority="63" w:unhideWhenUsed="0"/>
+    <w:lsdException w:name="Medium Shading 2 Accent 1" w:semiHidden="0" w:uiPriority="64" w:unhideWhenUsed="0"/>
+    <w:lsdException w:name="Medium List 1 Accent 1" w:semiHidden="0" w:uiPriority="65" w:unhideWhenUsed="0"/>
+    <w:lsdException w:name="Revision" w:unhideWhenUsed="0"/>
+    <w:lsdException w:name="List Paragraph" w:semiHidden="0" w:uiPriority="34" w:unhideWhenUsed="0" w:qFormat="1"/>
+    <w:lsdException w:name="Quote" w:semiHidden="0" w:uiPriority="29" w:unhideWhenUsed="0" w:qFormat="1"/>
+    <w:lsdException w:name="Intense Quote" w:semiHidden="0" w:uiPriority="30" w:unhideWhenUsed="0" w:qFormat="1"/>
+    <w:lsdException w:name="Medium List 2 Accent 1" w:semiHidden="0" w:uiPriority="66" w:unhideWhenUsed="0"/>
+    <w:lsdException w:name="Medium Grid 1 Accent 1" w:semiHidden="0" w:uiPriority="67" w:unhideWhenUsed="0"/>
+    <w:lsdException w:name="Medium Grid 2 Accent 1" w:semiHidden="0" w:uiPriority="68" w:unhideWhenUsed="0"/>
+    <w:lsdException w:name="Medium Grid 3 Accent 1" w:semiHidden="0" w:uiPriority="69" w:unhideWhenUsed="0"/>
+    <w:lsdException w:name="Dark List Accent 1" w:semiHidden="0" w:uiPriority="70" w:unhideWhenUsed="0"/>
+    <w:lsdException w:name="Colorful Shading Accent 1" w:semiHidden="0" w:uiPriority="71" w:unhideWhenUsed="0"/>
+    <w:lsdException w:name="Colorful List Accent 1" w:semiHidden="0" w:uiPriority="72" w:unhideWhenUsed="0"/>
+    <w:lsdException w:name="Colorful Grid Accent 1" w:semiHidden="0" w:uiPriority="73" w:unhideWhenUsed="0"/>
+    <w:lsdException w:name="Light Shading Accent 2" w:semiHidden="0" w:uiPriority="60" w:unhideWhenUsed="0"/>
+    <w:lsdException w:name="Light List Accent 2" w:semiHidden="0" w:uiPriority="61" w:unhideWhenUsed="0"/>
+    <w:lsdException w:name="Light Grid Accent 2" w:semiHidden="0" w:uiPriority="62" w:unhideWhenUsed="0"/>
+    <w:lsdException w:name="Medium Shading 1 Accent 2" w:semiHidden="0" w:uiPriority="63" w:unhideWhenUsed="0"/>
+    <w:lsdException w:name="Medium Shading 2 Accent 2" w:semiHidden="0" w:uiPriority="64" w:unhideWhenUsed="0"/>
+    <w:lsdException w:name="Medium List 1 Accent 2" w:semiHidden="0" w:uiPriority="65" w:unhideWhenUsed="0"/>
+    <w:lsdException w:name="Medium List 2 Accent 2" w:semiHidden="0" w:uiPriority="66" w:unhideWhenUsed="0"/>
+    <w:lsdException w:name="Medium Grid 1 Accent 2" w:semiHidden="0" w:uiPriority="67" w:unhideWhenUsed="0"/>
+    <w:lsdException w:name="Medium Grid 2 Accent 2" w:semiHidden="0" w:uiPriority="68" w:unhideWhenUsed="0"/>
+    <w:lsdException w:name="Medium Grid 3 Accent 2" w:semiHidden="0" w:uiPriority="69" w:unhideWhenUsed="0"/>
+    <w:lsdException w:name="Dark List Accent 2" w:semiHidden="0" w:uiPriority="70" w:unhideWhenUsed="0"/>
+    <w:lsdException w:name="Colorful Shading Accent 2" w:semiHidden="0" w:uiPriority="71" w:unhideWhenUsed="0"/>
+    <w:lsdException w:name="Colorful List Accent 2" w:semiHidden="0" w:uiPriority="72" w:unhideWhenUsed="0"/>
+    <w:lsdException w:name="Colorful Grid Accent 2" w:semiHidden="0" w:uiPriority="73" w:unhideWhenUsed="0"/>
+    <w:lsdException w:name="Light Shading Accent 3" w:semiHidden="0" w:uiPriority="60" w:unhideWhenUsed="0"/>
+    <w:lsdException w:name="Light List Accent 3" w:semiHidden="0" w:uiPriority="61" w:unhideWhenUsed="0"/>
+    <w:lsdException w:name="Light Grid Accent 3" w:semiHidden="0" w:uiPriority="62" w:unhideWhenUsed="0"/>
+    <w:lsdException w:name="Medium Shading 1 Accent 3" w:semiHidden="0" w:uiPriority="63" w:unhideWhenUsed="0"/>
+    <w:lsdException w:name="Medium Shading 2 Accent 3" w:semiHidden="0" w:uiPriority="64" w:unhideWhenUsed="0"/>
+    <w:lsdException w:name="Medium List 1 Accent 3" w:semiHidden="0" w:uiPriority="65" w:unhideWhenUsed="0"/>
+    <w:lsdException w:name="Medium List 2 Accent 3" w:semiHidden="0" w:uiPriority="66" w:unhideWhenUsed="0"/>
+    <w:lsdException w:name="Medium Grid 1 Accent 3" w:semiHidden="0" w:uiPriority="67" w:unhideWhenUsed="0"/>
+    <w:lsdException w:name="Medium Grid 2 Accent 3" w:semiHidden="0" w:uiPriority="68" w:unhideWhenUsed="0"/>
+    <w:lsdException w:name="Medium Grid 3 Accent 3" w:semiHidden="0" w:uiPriority="69" w:unhideWhenUsed="0"/>
+    <w:lsdException w:name="Dark List Accent 3" w:semiHidden="0" w:uiPriority="70" w:unhideWhenUsed="0"/>
+    <w:lsdException w:name="Colorful Shading Accent 3" w:semiHidden="0" w:uiPriority="71" w:unhideWhenUsed="0"/>
+    <w:lsdException w:name="Colorful List Accent 3" w:semiHidden="0" w:uiPriority="72" w:unhideWhenUsed="0"/>
+    <w:lsdException w:name="Colorful Grid Accent 3" w:semiHidden="0" w:uiPriority="73" w:unhideWhenUsed="0"/>
+    <w:lsdException w:name="Light Shading Accent 4" w:semiHidden="0" w:uiPriority="60" w:unhideWhenUsed="0"/>
+    <w:lsdException w:name="Light List Accent 4" w:semiHidden="0" w:uiPriority="61" w:unhideWhenUsed="0"/>
+    <w:lsdException w:name="Light Grid Accent 4" w:semiHidden="0" w:uiPriority="62" w:unhideWhenUsed="0"/>
+    <w:lsdException w:name="Medium Shading 1 Accent 4" w:semiHidden="0" w:uiPriority="63" w:unhideWhenUsed="0"/>
+    <w:lsdException w:name="Medium Shading 2 Accent 4" w:semiHidden="0" w:uiPriority="64" w:unhideWhenUsed="0"/>
+    <w:lsdException w:name="Medium List 1 Accent 4" w:semiHidden="0" w:uiPriority="65" w:unhideWhenUsed="0"/>
+    <w:lsdException w:name="Medium List 2 Accent 4" w:semiHidden="0" w:uiPriority="66" w:unhideWhenUsed="0"/>
+    <w:lsdException w:name="Medium Grid 1 Accent 4" w:semiHidden="0" w:uiPriority="67" w:unhideWhenUsed="0"/>
+    <w:lsdException w:name="Medium Grid 2 Accent 4" w:semiHidden="0" w:uiPriority="68" w:unhideWhenUsed="0"/>
+    <w:lsdException w:name="Medium Grid 3 Accent 4" w:semiHidden="0" w:uiPriority="69" w:unhideWhenUsed="0"/>
+    <w:lsdException w:name="Dark List Accent 4" w:semiHidden="0" w:uiPriority="70" w:unhideWhenUsed="0"/>
+    <w:lsdException w:name="Colorful Shading Accent 4" w:semiHidden="0" w:uiPriority="71" w:unhideWhenUsed="0"/>
+    <w:lsdException w:name="Colorful List Accent 4" w:semiHidden="0" w:uiPriority="72" w:unhideWhenUsed="0"/>
+    <w:lsdException w:name="Colorful Grid Accent 4" w:semiHidden="0" w:uiPriority="73" w:unhideWhenUsed="0"/>
+    <w:lsdException w:name="Light Shading Accent 5" w:semiHidden="0" w:uiPriority="60" w:unhideWhenUsed="0"/>
+    <w:lsdException w:name="Light List Accent 5" w:semiHidden="0" w:uiPriority="61" w:unhideWhenUsed="0"/>
+    <w:lsdException w:name="Light Grid Accent 5" w:semiHidden="0" w:uiPriority="62" w:unhideWhenUsed="0"/>
+    <w:lsdException w:name="Medium Shading 1 Accent 5" w:semiHidden="0" w:uiPriority="63" w:unhideWhenUsed="0"/>
+    <w:lsdException w:name="Medium Shading 2 Accent 5" w:semiHidden="0" w:uiPriority="64" w:unhideWhenUsed="0"/>
+    <w:lsdException w:name="Medium List 1 Accent 5" w:semiHidden="0" w:uiPriority="65" w:unhideWhenUsed="0"/>
+    <w:lsdException w:name="Medium List 2 Accent 5" w:semiHidden="0" w:uiPriority="66" w:unhideWhenUsed="0"/>
+    <w:lsdException w:name="Medium Grid 1 Accent 5" w:semiHidden="0" w:uiPriority="67" w:unhideWhenUsed="0"/>
+    <w:lsdException w:name="Medium Grid 2 Accent 5" w:semiHidden="0" w:uiPriority="68" w:unhideWhenUsed="0"/>
+    <w:lsdException w:name="Medium Grid 3 Accent 5" w:semiHidden="0" w:uiPriority="69" w:unhideWhenUsed="0"/>
+    <w:lsdException w:name="Dark List Accent 5" w:semiHidden="0" w:uiPriority="70" w:unhideWhenUsed="0"/>
+    <w:lsdException w:name="Colorful Shading Accent 5" w:semiHidden="0" w:uiPriority="71" w:unhideWhenUsed="0"/>
+    <w:lsdException w:name="Colorful List Accent 5" w:semiHidden="0" w:uiPriority="72" w:unhideWhenUsed="0"/>
+    <w:lsdException w:name="Colorful Grid Accent 5" w:semiHidden="0" w:uiPriority="73" w:unhideWhenUsed="0"/>
+    <w:lsdException w:name="Light Shading Accent 6" w:semiHidden="0" w:uiPriority="60" w:unhideWhenUsed="0"/>
+    <w:lsdException w:name="Light List Accent 6" w:semiHidden="0" w:uiPriority="61" w:unhideWhenUsed="0"/>
+    <w:lsdException w:name="Light Grid Accent 6" w:semiHidden="0" w:uiPriority="62" w:unhideWhenUsed="0"/>
+    <w:lsdException w:name="Medium Shading 1 Accent 6" w:semiHidden="0" w:uiPriority="63" w:unhideWhenUsed="0"/>
+    <w:lsdException w:name="Medium Shading 2 Accent 6" w:semiHidden="0" w:uiPriority="64" w:unhideWhenUsed="0"/>
+    <w:lsdException w:name="Medium List 1 Accent 6" w:semiHidden="0" w:uiPriority="65" w:unhideWhenUsed="0"/>
+    <w:lsdException w:name="Medium List 2 Accent 6" w:semiHidden="0" w:uiPriority="66" w:unhideWhenUsed="0"/>
+    <w:lsdException w:name="Medium Grid 1 Accent 6" w:semiHidden="0" w:uiPriority="67" w:unhideWhenUsed="0"/>
+    <w:lsdException w:name="Medium Grid 2 Accent 6" w:semiHidden="0" w:uiPriority="68" w:unhideWhenUsed="0"/>
+    <w:lsdException w:name="Medium Grid 3 Accent 6" w:semiHidden="0" w:uiPriority="69" w:unhideWhenUsed="0"/>
+    <w:lsdException w:name="Dark List Accent 6" w:semiHidden="0" w:uiPriority="70" w:unhideWhenUsed="0"/>
+    <w:lsdException w:name="Colorful Shading Accent 6" w:semiHidden="0" w:uiPriority="71" w:unhideWhenUsed="0"/>
+    <w:lsdException w:name="Colorful List Accent 6" w:semiHidden="0" w:uiPriority="72" w:unhideWhenUsed="0"/>
+    <w:lsdException w:name="Colorful Grid Accent 6" w:semiHidden="0" w:uiPriority="73" w:unhideWhenUsed="0"/>
+    <w:lsdException w:name="Subtle Emphasis" w:semiHidden="0" w:uiPriority="19" w:unhideWhenUsed="0" w:qFormat="1"/>
+    <w:lsdException w:name="Intense Emphasis" w:semiHidden="0" w:uiPriority="21" w:unhideWhenUsed="0" w:qFormat="1"/>
+    <w:lsdException w:name="Subtle Reference" w:semiHidden="0" w:uiPriority="31" w:unhideWhenUsed="0" w:qFormat="1"/>
+    <w:lsdException w:name="Intense Reference" w:semiHidden="0" w:uiPriority="32" w:unhideWhenUsed="0" w:qFormat="1"/>
+    <w:lsdException w:name="Book Title" w:semiHidden="0" w:uiPriority="33" w:unhideWhenUsed="0" w:qFormat="1"/>
+    <w:lsdException w:name="Bibliography" w:uiPriority="37"/>
+    <w:lsdException w:name="TOC Heading" w:uiPriority="39" w:qFormat="1"/>
+  </w:latentStyles>
+  <w:style w:type="paragraph" w:default="1" w:styleId="Normal">
+    <w:name w:val="Normal"/>
+    <w:qFormat/>
+    <w:rsid w:val="00A511D4"/>
+    <w:pPr>
+      <w:spacing w:line="320" w:lineRule="exact"/>
+      <w:jc w:val="both"/>
+    </w:pPr>
+    <w:rPr>
+      <w:rFonts w:ascii="Times New Roman" w:hAnsi="Times New Roman"/>
+    </w:rPr>
+  </w:style>
+  <w:style w:type="paragraph" w:styleId="Heading2">
+    <w:name w:val="heading 2"/>
+    <w:basedOn w:val="Normal"/>
+    <w:next w:val="Normal"/>
+    <w:link w:val="Heading2Char"/>
+    <w:uiPriority w:val="9"/>
+    <w:unhideWhenUsed/>
+    <w:qFormat/>
+    <w:rsid w:val="00FF381F"/>
+    <w:pPr>
+      <w:keepNext/>
+      <w:keepLines/>
+      <w:pageBreakBefore/>
+      <w:spacing w:before="200" w:after="360" w:line="276" w:lineRule="auto"/>
+      <w:jc w:val="center"/>
+      <w:outlineLvl w:val="1"/>
+    </w:pPr>
+    <w:rPr>
+      <w:rFonts w:ascii="Garamond" w:eastAsiaTheme="majorEastAsia" w:hAnsi="Garamond" w:cstheme="majorBidi"/>
+      <w:b/>
+      <w:bCs/>
+      <w:sz w:val="32"/>
+      <w:szCs w:val="26"/>
+      <w:lang w:val="en-CA"/>
+    </w:rPr>
+  </w:style>
+  <w:style w:type="paragraph" w:styleId="Heading3">
+    <w:name w:val="heading 3"/>
+    <w:basedOn w:val="Normal"/>
+    <w:next w:val="Normal"/>
+    <w:link w:val="Heading3Char"/>
+    <w:uiPriority w:val="9"/>
+    <w:semiHidden/>
+    <w:unhideWhenUsed/>
+    <w:qFormat/>
+    <w:rsid w:val="00FF381F"/>
+    <w:pPr>
+      <w:keepNext/>
+      <w:keepLines/>
+      <w:spacing w:before="200" w:after="0"/>
+      <w:outlineLvl w:val="2"/>
+    </w:pPr>
+    <w:rPr>
+      <w:rFonts w:asciiTheme="majorHAnsi" w:eastAsiaTheme="majorEastAsia" w:hAnsiTheme="majorHAnsi" w:cstheme="majorBidi"/>
+      <w:b/>
+      <w:bCs/>
+      <w:color w:val="4F81BD" w:themeColor="accent1"/>
+    </w:rPr>
+  </w:style>
+  <w:style w:type="paragraph" w:styleId="Heading4">
+    <w:name w:val="heading 4"/>
+    <w:basedOn w:val="Normal"/>
+    <w:next w:val="Normal"/>
+    <w:link w:val="Heading4Char"/>
+    <w:uiPriority w:val="9"/>
+    <w:unhideWhenUsed/>
+    <w:qFormat/>
+    <w:rsid w:val="00FF381F"/>
+    <w:pPr>
+      <w:keepNext/>
+      <w:keepLines/>
+      <w:spacing w:before="200" w:after="0"/>
+      <w:outlineLvl w:val="3"/>
+    </w:pPr>
+    <w:rPr>
+      <w:rFonts w:asciiTheme="majorHAnsi" w:eastAsiaTheme="majorEastAsia" w:hAnsiTheme="majorHAnsi" w:cstheme="majorBidi"/>
+      <w:b/>
+      <w:bCs/>
+      <w:i/>
+      <w:iCs/>
+      <w:color w:val="4F81BD" w:themeColor="accent1"/>
+    </w:rPr>
+  </w:style>
+  <w:style w:type="character" w:default="1" w:styleId="DefaultParagraphFont">
+    <w:name w:val="Default Paragraph Font"/>
+    <w:uiPriority w:val="1"/>
+    <w:semiHidden/>
+    <w:unhideWhenUsed/>
+  </w:style>
+  <w:style w:type="table" w:default="1" w:styleId="TableNormal">
+    <w:name w:val="Normal Table"/>
+    <w:uiPriority w:val="99"/>
+    <w:semiHidden/>
+    <w:unhideWhenUsed/>
+    <w:tblPr>
+      <w:tblInd w:w="0" w:type="dxa"/>
       <w:tblCellMar>
         <w:top w:w="0" w:type="dxa"/>
         <w:left w:w="108" w:type="dxa"/>
         <w:bottom w:w="0" w:type="dxa"/>
         <w:right w:w="108" w:type="dxa"/>
       </w:tblCellMar>
+    </w:tblPr>
+  </w:style>
+  <w:style w:type="numbering" w:default="1" w:styleId="NoList">
+    <w:name w:val="No List"/>
+    <w:uiPriority w:val="99"/>
+    <w:semiHidden/>
+    <w:unhideWhenUsed/>
+  </w:style>
+  <w:style w:type="table" w:styleId="TableGrid">
+    <w:name w:val="Table Grid"/>
+    <w:basedOn w:val="TableNormal"/>
+    <w:uiPriority w:val="59"/>
+    <w:rsid w:val="00941DA9"/>
+    <w:pPr>
+      <w:spacing w:after="0" w:line="240" w:lineRule="auto"/>
+    </w:pPr>
+    <w:tblPr>
+      <w:tblBorders>
+        <w:top w:val="single" w:sz="4" w:space="0" w:color="auto"/>
+        <w:left w:val="single" w:sz="4" w:space="0" w:color="auto"/>
+        <w:bottom w:val="single" w:sz="4" w:space="0" w:color="auto"/>
+        <w:right w:val="single" w:sz="4" w:space="0" w:color="auto"/>
+        <w:insideH w:val="single" w:sz="4" w:space="0" w:color="auto"/>
+        <w:insideV w:val="single" w:sz="4" w:space="0" w:color="auto"/>
+      </w:tblBorders>
     </w:tblPr>
   </w:style>
   <w:style w:type="paragraph" w:customStyle="1" w:styleId="Coptic">
@@ -3111,7 +3955,7 @@
 </file>
 
 <file path=customXml/itemProps1.xml><?xml version="1.0" encoding="utf-8"?>
-<ds:datastoreItem xmlns:ds="http://schemas.openxmlformats.org/officeDocument/2006/customXml" ds:itemID="{31B2AF6C-20D7-364E-88EF-9FB3BC137DA1}">
+<ds:datastoreItem xmlns:ds="http://schemas.openxmlformats.org/officeDocument/2006/customXml" ds:itemID="{2EA2A15B-7A10-4814-B246-50CFE1165231}">
   <ds:schemaRefs>
     <ds:schemaRef ds:uri="http://schemas.openxmlformats.org/officeDocument/2006/bibliography"/>
   </ds:schemaRefs>

</xml_diff>